<commit_message>
Added more description based on Dr. @adreashandel comments. V2 #1
</commit_message>
<xml_diff>
--- a/products/manuscript/manuscript.docx
+++ b/products/manuscript/manuscript.docx
@@ -373,6 +373,44 @@
         </w:rPr>
         <w:t xml:space="preserve">Provide enough background on your topic that others can understand the why and how of your analysis</w:t>
       </w:r>
+      <w:r>
+        <w:t xml:space="preserve"> </w:t>
+      </w:r>
+      <w:r>
+        <w:t xml:space="preserve">Endometrial cancer, a neoplasm originating from the endometrial lining, is the most common gynecological cancer in the United States. According to American Cancer Society 2024 statistics the incidence of uterine cancer is 67, 880 with 13,250 deaths. Due to its early symptomatic presentation, 70% of cases are diagnosed at stage I, where the five-year survival rate exceeds 90%. However, around 13% of patients are diagnosed at advanced stages (III/IV).</w:t>
+      </w:r>
+    </w:p>
+    <w:p>
+      <w:pPr>
+        <w:pStyle w:val="BodyText"/>
+      </w:pPr>
+      <w:r>
+        <w:t xml:space="preserve">A retrospective study found that the prevalence of stage IVB endometrial cancer increased to 5.67% between 2010 and 2015. Unlike stage I, which has a favorable prognosis, stage IV is associated with poor outcomes, with a five-year survival rate ranging from 17% to 30%. The most frequent metastatic sites include the peritoneum, lungs, pelvic and para-aortic lymph nodes, and local pelvic recurrences. Among these, lung metastasis is one of the most common distant metastases, occurring in 1.5% of patients. The hematogenous spread is the primary mechanism of lung metastasis. Depending on clinical features, disease stage, prior surgical history, and pathological factors, 11-13% of endometrial cancer patients experience recurrence within the first two years after initial treatment. Symptoms of lung metastasis typically include coughing up blood, shortness of breath, chest pain, persistent cough, pleural effusion, reduced appetite, and weight loss.</w:t>
+      </w:r>
+    </w:p>
+    <w:p>
+      <w:pPr>
+        <w:pStyle w:val="BodyText"/>
+      </w:pPr>
+      <w:r>
+        <w:t xml:space="preserve">Compared to other gynecological cancers such as cervical and ovarian cancer, endometrial carcinoma exhibits the highest rate of pulmonary metastasis, affecting up to 20-25% of patients who experience recurrence. According to Mao et al., 2020, the five-year cancer-specific survival (CSS) rate for liver and brain metastases was 21%, while bone metastases had a survival rate of 20%. In patients with lung metastases, the median overall survival was 11 months, with a five-year CSS rate of 19%. However, this data specifically pertains to stage IV lung cancer patients.</w:t>
+      </w:r>
+    </w:p>
+    <w:p>
+      <w:pPr>
+        <w:pStyle w:val="BodyText"/>
+      </w:pPr>
+      <w:r>
+        <w:t xml:space="preserve">Patients with advanced endometrial cancer face poor survival outcomes, with metastatic disease being the leading cause of mortality. Therefore, this study aimed to utilize data from the Surveillance, Epidemiology, and End Results (SEER) database to analyze survival outcomes in patients diagnosed with stage IV endometrial cancer. The primary objective was to determine whether the presence of lung/brain/bone/liver metastases in adults with stage IV endometrial cancer is associated with worse survival outcomes compared to patients without any metastasis.</w:t>
+      </w:r>
+    </w:p>
+    <w:p>
+      <w:pPr>
+        <w:pStyle w:val="BodyText"/>
+      </w:pPr>
+      <w:r>
+        <w:t xml:space="preserve">Please note the references are not yet added and will be added soon.</w:t>
+      </w:r>
     </w:p>
     <w:bookmarkEnd w:id="23"/>
     <w:bookmarkStart w:id="24" w:name="description-of-data-and-data-source"/>
@@ -400,6 +438,14 @@
       </w:r>
       <w:r>
         <w:t xml:space="preserve">This study will utilize the Surveillance, Epidemiology, and End Results (SEER) database, one of the most comprehensive cancer incidence and survival registries, covering over 48% of the United States. SEER collects key demographic data, cancer characteristics, treatment details, and survival outcomes. Managed by the U.S. National Cancer Institute, the database began recording information on lung, bone, liver, and brain metastases in 2010. Data for this study will be accessed through SEER*Stat 8.4.4 software, using the SEER Research Data (2000–2019) from 17 registries.</w:t>
+      </w:r>
+    </w:p>
+    <w:p>
+      <w:pPr>
+        <w:pStyle w:val="BodyText"/>
+      </w:pPr>
+      <w:r>
+        <w:t xml:space="preserve">The extracted variables include age, race, income, American Joint Committee on Cancer (AJCC) stage, year of cancer diagnosis, lung metastasis (yes/no), brain metastasis (yes/no), liver metastasis(yes/no), brain metastasis (yes/no), cause of death, survival months, vital status (dead/alive), rural/urban classification.</w:t>
       </w:r>
     </w:p>
     <w:bookmarkEnd w:id="24"/>
@@ -674,6 +720,28 @@
         </w:rPr>
         <w:t xml:space="preserve">As applicable, explain where and how you got the data. If you directly import the data from an online source, you can combine this section with the next.</w:t>
       </w:r>
+      <w:r>
+        <w:t xml:space="preserve"> </w:t>
+      </w:r>
+      <w:r>
+        <w:t xml:space="preserve">The data was extracted from SEER*Stat 8.4.4 software, using the SEER Research Data (2000–2019) from 17 registries. The following inclusion criteria was used to extract the data (1) primary site, C54.1–9 and C55.9 based on International Classification of Tumor Diseases for Oncology (ICD-O) codes; (2) year of diagnosis 2010-2015; (3) AJCC stage IV; (4) age more than 18 years.</w:t>
+      </w:r>
+    </w:p>
+    <w:p>
+      <w:pPr>
+        <w:pStyle w:val="BodyText"/>
+      </w:pPr>
+      <w:r>
+        <w:t xml:space="preserve">The SEER database provided data on both demographic and clinical characteristics of the patients. The demographic variables included age at diagnosis, race, median household income (inflation-adjusted to 2019), year of diagnosis, and Derived AJCC Stage Group (7th edition, 2010-2015). The clinical variables comprised lung, brain, bone, and liver metastasis status, survival duration (in months), SEER cause-specific death classification, and vital status recode (used for study cutoff determination).</w:t>
+      </w:r>
+    </w:p>
+    <w:p>
+      <w:pPr>
+        <w:pStyle w:val="BodyText"/>
+      </w:pPr>
+      <w:r>
+        <w:t xml:space="preserve">Age will be categorized into four groups: 18-39, 40-59, 60-79, and ≥80 years. Race is classified into Asian or Pacific Islander, American Indian or Alaska Native, Black, and White. The income variable will be divided into six brackets: &lt; $35,000, $35,000 - $44,999, $45,000 - $54,999, $55,000 - $64,999, $65,000 - $74,999, and $75,000+. The SEER cause-specific death classification was preferred over all-cause mortality to ensure that only deaths specifically attributed to endometrial cancer will be included in the analysis.</w:t>
+      </w:r>
     </w:p>
     <w:bookmarkEnd w:id="32"/>
     <w:bookmarkStart w:id="33" w:name="data-import-and-cleaning"/>
@@ -695,6 +763,22 @@
           <w:iCs/>
         </w:rPr>
         <w:t xml:space="preserve">Write code that reads in the file and cleans it so it’s ready for analysis. Since this will be fairly long code for most datasets, it might be a good idea to have it in one or several R scripts. If that is the case, explain here briefly what kind of cleaning/processing you do, and provide more details and well documented code somewhere (e.g. as supplement in a paper). All materials, including files that contain code, should be commented well so everyone can follow along.</w:t>
+      </w:r>
+    </w:p>
+    <w:p>
+      <w:pPr>
+        <w:pStyle w:val="BodyText"/>
+      </w:pPr>
+      <w:r>
+        <w:t xml:space="preserve">Endometrial cancer cases will be extracted from the SEER database. Patients with an unknown lung/brain/bone/liver metastasis status will be excluded. Individuals under 18 years of age will be removed from the dataset. Additionally, patients whose cause of death is unrelated to endometrial cancer or whose cause of death is missing or unknown will not be included in the analysis. Cases diagnosed at AJCC stages I to III will be excluded from the study. The final cohort will be categorized into 5 groups: lung metastasis, brain metastasis, bone metastasis, liver metastasis and no metastasis.</w:t>
+      </w:r>
+    </w:p>
+    <w:p>
+      <w:pPr>
+        <w:pStyle w:val="BodyText"/>
+      </w:pPr>
+      <w:r>
+        <w:t xml:space="preserve">The data cleaning process has not yet started. The R code will be provided as the analysis completed.</w:t>
       </w:r>
     </w:p>
     <w:bookmarkEnd w:id="33"/>

</xml_diff>

<commit_message>
part 2 project V2
</commit_message>
<xml_diff>
--- a/products/manuscript/manuscript.docx
+++ b/products/manuscript/manuscript.docx
@@ -512,17 +512,7 @@
         <w:t xml:space="preserve"> </w:t>
       </w:r>
       <w:r>
-        <w:t xml:space="preserve">(</w:t>
-      </w:r>
-      <w:r>
-        <w:rPr>
-          <w:b/>
-          <w:bCs/>
-        </w:rPr>
-        <w:t xml:space="preserve">Amant2005?</w:t>
-      </w:r>
-      <w:r>
-        <w:t xml:space="preserve">)</w:t>
+        <w:t xml:space="preserve">(7)</w:t>
       </w:r>
       <w:r>
         <w:t xml:space="preserve"> </w:t>
@@ -897,7 +887,7 @@
         <w:t xml:space="preserve"> </w:t>
       </w:r>
       <w:r>
-        <w:t xml:space="preserve">The final cleaned dataset was saved for further analysis, ensuring consistency and reproducibility.The code and raw data to reproduce the data cleaning step is available in https://github.com/mohammedzuber099/ZUBER-MADA-project.</w:t>
+        <w:t xml:space="preserve">The final cleaned dataset was saved for further analysis, ensuring consistency and reproducibility. The code and raw data to reproduce the data cleaning step is available in https://github.com/mohammedzuber099/ZUBER-MADA-project.</w:t>
       </w:r>
     </w:p>
     <w:bookmarkEnd w:id="28"/>
@@ -9813,6 +9803,25 @@
         </w:tc>
       </w:tr>
     </w:tbl>
+    <w:p>
+      <w:pPr>
+        <w:pStyle w:val="BodyText"/>
+      </w:pPr>
+      <w:hyperlink w:anchor="fig-age">
+        <w:r>
+          <w:rPr>
+            <w:rStyle w:val="Hyperlink"/>
+          </w:rPr>
+          <w:t xml:space="preserve">Figure 2</w:t>
+        </w:r>
+      </w:hyperlink>
+      <w:r>
+        <w:t xml:space="preserve"> </w:t>
+      </w:r>
+      <w:r>
+        <w:t xml:space="preserve">shows this distribution indicates that the majority of the study population consists of older adults, which aligns with typical cancer incidence patterns that increase with age.</w:t>
+      </w:r>
+    </w:p>
     <w:tbl>
       <w:tblPr>
         <w:tblStyle w:val="Table"/>
@@ -9945,18 +9954,6 @@
       <w:r>
         <w:t xml:space="preserve">Bone metastases were identified in 556 patients, while brain metastases were the least frequent, affecting 160 patients.</w:t>
       </w:r>
-      <w:r>
-        <w:t xml:space="preserve"> </w:t>
-      </w:r>
-      <w:r>
-        <w:t xml:space="preserve">This distribution suggests that lung and liver are the most frequent metastatic sites, which aligns with common metastatic patterns observed in many cancers.</w:t>
-      </w:r>
-      <w:r>
-        <w:t xml:space="preserve"> </w:t>
-      </w:r>
-      <w:r>
-        <w:t xml:space="preserve">The lower occurrence of brain metastases may reflect differences in metastatic tropism or detection rates.</w:t>
-      </w:r>
     </w:p>
     <w:tbl>
       <w:tblPr>
@@ -10144,6 +10141,31 @@
         </w:tc>
       </w:tr>
     </w:tbl>
+    <w:p>
+      <w:pPr>
+        <w:pStyle w:val="BodyText"/>
+      </w:pPr>
+      <w:hyperlink w:anchor="fig-mets">
+        <w:r>
+          <w:rPr>
+            <w:rStyle w:val="Hyperlink"/>
+          </w:rPr>
+          <w:t xml:space="preserve">Figure 3</w:t>
+        </w:r>
+      </w:hyperlink>
+      <w:r>
+        <w:t xml:space="preserve"> </w:t>
+      </w:r>
+      <w:r>
+        <w:t xml:space="preserve">shows this distribution suggests that lung and liver are the most frequent metastatic sites, which aligns with common metastatic patterns observed in many cancers.</w:t>
+      </w:r>
+      <w:r>
+        <w:t xml:space="preserve"> </w:t>
+      </w:r>
+      <w:r>
+        <w:t xml:space="preserve">The lower occurrence of brain metastases may reflect differences in metastatic tropism or detection rates.</w:t>
+      </w:r>
+    </w:p>
     <w:tbl>
       <w:tblPr>
         <w:tblStyle w:val="Table"/>

</xml_diff>

<commit_message>
part 3 project v1
</commit_message>
<xml_diff>
--- a/products/manuscript/manuscript.docx
+++ b/products/manuscript/manuscript.docx
@@ -103,7 +103,13 @@
         <w:t xml:space="preserve"> </w:t>
       </w:r>
       <w:r>
-        <w:t xml:space="preserve">Cancer:A</w:t>
+        <w:t xml:space="preserve">Cancer:</w:t>
+      </w:r>
+      <w:r>
+        <w:t xml:space="preserve"> </w:t>
+      </w:r>
+      <w:r>
+        <w:t xml:space="preserve">A</w:t>
       </w:r>
       <w:r>
         <w:t xml:space="preserve"> </w:t>
@@ -141,80 +147,6 @@
     <w:p>
       <w:pPr>
         <w:pStyle w:val="FirstParagraph"/>
-      </w:pPr>
-      <w:r>
-        <w:t xml:space="preserve">The structure below is one possible setup for a manuscript, or a general data analysis project (including the course project).</w:t>
-      </w:r>
-      <w:r>
-        <w:t xml:space="preserve"> </w:t>
-      </w:r>
-      <w:r>
-        <w:t xml:space="preserve">Adjust as needed.</w:t>
-      </w:r>
-      <w:r>
-        <w:t xml:space="preserve"> </w:t>
-      </w:r>
-      <w:r>
-        <w:t xml:space="preserve">You don’t need to have exactly these sections, but the content covering those sections should be addressed.</w:t>
-      </w:r>
-    </w:p>
-    <w:p>
-      <w:pPr>
-        <w:pStyle w:val="BodyText"/>
-      </w:pPr>
-      <w:r>
-        <w:t xml:space="preserve">This uses MS Word as output format.</w:t>
-      </w:r>
-      <w:r>
-        <w:t xml:space="preserve"> </w:t>
-      </w:r>
-      <w:hyperlink r:id="rId20">
-        <w:r>
-          <w:rPr>
-            <w:rStyle w:val="Hyperlink"/>
-          </w:rPr>
-          <w:t xml:space="preserve">See here</w:t>
-        </w:r>
-      </w:hyperlink>
-      <w:r>
-        <w:t xml:space="preserve"> </w:t>
-      </w:r>
-      <w:r>
-        <w:t xml:space="preserve">for more information.</w:t>
-      </w:r>
-      <w:r>
-        <w:t xml:space="preserve"> </w:t>
-      </w:r>
-      <w:r>
-        <w:t xml:space="preserve">You can switch to other formats, like html or pdf.</w:t>
-      </w:r>
-      <w:r>
-        <w:t xml:space="preserve"> </w:t>
-      </w:r>
-      <w:r>
-        <w:t xml:space="preserve">See</w:t>
-      </w:r>
-      <w:r>
-        <w:t xml:space="preserve"> </w:t>
-      </w:r>
-      <w:hyperlink r:id="rId21">
-        <w:r>
-          <w:rPr>
-            <w:rStyle w:val="Hyperlink"/>
-          </w:rPr>
-          <w:t xml:space="preserve">the Quarto documentation</w:t>
-        </w:r>
-      </w:hyperlink>
-      <w:r>
-        <w:t xml:space="preserve"> </w:t>
-      </w:r>
-      <w:r>
-        <w:t xml:space="preserve">for other formats.</w:t>
-      </w:r>
-    </w:p>
-    <w:p>
-      <w:pPr>
-        <w:pStyle w:val="BodyText"/>
       </w:pPr>
       <w:r>
         <w:rPr>
@@ -329,7 +261,7 @@
         <w:br w:type="page"/>
       </w:r>
     </w:p>
-    <w:bookmarkStart w:id="22" w:name="summaryabstract"/>
+    <w:bookmarkStart w:id="20" w:name="summaryabstract"/>
     <w:p>
       <w:pPr>
         <w:pStyle w:val="Heading1"/>
@@ -355,8 +287,8 @@
         <w:br w:type="page"/>
       </w:r>
     </w:p>
-    <w:bookmarkEnd w:id="22"/>
-    <w:bookmarkStart w:id="26" w:name="introduction"/>
+    <w:bookmarkEnd w:id="20"/>
+    <w:bookmarkStart w:id="24" w:name="introduction"/>
     <w:p>
       <w:pPr>
         <w:pStyle w:val="Heading1"/>
@@ -365,7 +297,7 @@
         <w:t xml:space="preserve">2. Introduction</w:t>
       </w:r>
     </w:p>
-    <w:bookmarkStart w:id="23" w:name="general-background-information"/>
+    <w:bookmarkStart w:id="21" w:name="general-background-information"/>
     <w:p>
       <w:pPr>
         <w:pStyle w:val="Heading2"/>
@@ -527,8 +459,8 @@
         <w:t xml:space="preserve">The primary objective was to determine whether the presence of lung/brain/bone/liver metastases in adults with stage IV endometrial cancer is associated with worse survival outcomes compared to patients without any metastasis.</w:t>
       </w:r>
     </w:p>
-    <w:bookmarkEnd w:id="23"/>
-    <w:bookmarkStart w:id="24" w:name="description-of-data-and-data-source"/>
+    <w:bookmarkEnd w:id="21"/>
+    <w:bookmarkStart w:id="22" w:name="description-of-data-and-data-source"/>
     <w:p>
       <w:pPr>
         <w:pStyle w:val="Heading2"/>
@@ -577,8 +509,8 @@
         <w:t xml:space="preserve">The extracted variables include age, race, income, American Joint Committee on Cancer (AJCC) stage, year of cancer diagnosis, lung metastasis (yes/no), brain metastasis (yes/no), liver metastasis (yes/no), brain metastasis (yes/no), cause of death, survival months, vital status (dead/alive), rural/urban classification.</w:t>
       </w:r>
     </w:p>
-    <w:bookmarkEnd w:id="24"/>
-    <w:bookmarkStart w:id="25" w:name="questionshypotheses-to-be-addressed"/>
+    <w:bookmarkEnd w:id="22"/>
+    <w:bookmarkStart w:id="23" w:name="questionshypotheses-to-be-addressed"/>
     <w:p>
       <w:pPr>
         <w:pStyle w:val="Heading2"/>
@@ -640,9 +572,9 @@
         <w:br w:type="page"/>
       </w:r>
     </w:p>
-    <w:bookmarkEnd w:id="25"/>
-    <w:bookmarkEnd w:id="26"/>
-    <w:bookmarkStart w:id="30" w:name="methods"/>
+    <w:bookmarkEnd w:id="23"/>
+    <w:bookmarkEnd w:id="24"/>
+    <w:bookmarkStart w:id="28" w:name="methods"/>
     <w:p>
       <w:pPr>
         <w:pStyle w:val="Heading1"/>
@@ -671,7 +603,7 @@
         <w:t xml:space="preserve">Key predictors include age, race, income, year of diagnosis, and presence of differnt metastasis status.</w:t>
       </w:r>
     </w:p>
-    <w:bookmarkStart w:id="27" w:name="data-aquisition"/>
+    <w:bookmarkStart w:id="25" w:name="data-aquisition"/>
     <w:p>
       <w:pPr>
         <w:pStyle w:val="Heading2"/>
@@ -740,8 +672,8 @@
         <w:t xml:space="preserve">The SEER cause-specific death classification was preferred over all-cause mortality to ensure that only deaths specifically attributed to endometrial cancer will be included in the analysis.</w:t>
       </w:r>
     </w:p>
-    <w:bookmarkEnd w:id="27"/>
-    <w:bookmarkStart w:id="28" w:name="data-import-and-cleaning"/>
+    <w:bookmarkEnd w:id="25"/>
+    <w:bookmarkStart w:id="26" w:name="data-import-and-cleaning"/>
     <w:p>
       <w:pPr>
         <w:pStyle w:val="Heading2"/>
@@ -896,8 +828,8 @@
         <w:t xml:space="preserve">The code and raw data to reproduce the data cleaning step is available in https://github.com/mohammedzuber099/ZUBER-MADA-project.</w:t>
       </w:r>
     </w:p>
-    <w:bookmarkEnd w:id="28"/>
-    <w:bookmarkStart w:id="29" w:name="statistical-analysis"/>
+    <w:bookmarkEnd w:id="26"/>
+    <w:bookmarkStart w:id="27" w:name="statistical-analysis"/>
     <w:p>
       <w:pPr>
         <w:pStyle w:val="Heading2"/>
@@ -929,7 +861,19 @@
         <w:t xml:space="preserve"> </w:t>
       </w:r>
       <w:r>
-        <w:t xml:space="preserve">A Cox regression model will be performed to compute the adjusted Hazard Ratios (aHR) and 95% confidence intervals (CI).</w:t>
+        <w:t xml:space="preserve">In the bivariate analysis, we fitted separate Cox regression models for each variable, including metastasis status (bone, brain, liver, and lung), race, age group, year of diagnosis, and median household income, to estimate their individual hazard ratios (HRs).</w:t>
+      </w:r>
+      <w:r>
+        <w:t xml:space="preserve"> </w:t>
+      </w:r>
+      <w:r>
+        <w:t xml:space="preserve">For the multivariate analysis, we constructed a Cox model incorporating all covariates simultaneously to adjust for potential confounders and determine independent predictors of survival.</w:t>
+      </w:r>
+      <w:r>
+        <w:t xml:space="preserve"> </w:t>
+      </w:r>
+      <w:r>
+        <w:t xml:space="preserve">A Cox regression model was performed to compute the adjusted Hazard Ratios (aHR).</w:t>
       </w:r>
     </w:p>
     <w:p>
@@ -937,9 +881,9 @@
         <w:br w:type="page"/>
       </w:r>
     </w:p>
-    <w:bookmarkEnd w:id="29"/>
-    <w:bookmarkEnd w:id="30"/>
-    <w:bookmarkStart w:id="55" w:name="results"/>
+    <w:bookmarkEnd w:id="27"/>
+    <w:bookmarkEnd w:id="28"/>
+    <w:bookmarkStart w:id="72" w:name="results"/>
     <w:p>
       <w:pPr>
         <w:pStyle w:val="Heading1"/>
@@ -948,7 +892,7 @@
         <w:t xml:space="preserve">4. Results</w:t>
       </w:r>
     </w:p>
-    <w:bookmarkStart w:id="47" w:name="exploratorydescriptive-analysis"/>
+    <w:bookmarkStart w:id="45" w:name="exploratorydescriptive-analysis"/>
     <w:p>
       <w:pPr>
         <w:pStyle w:val="Heading2"/>
@@ -989,7 +933,7 @@
       <w:tr>
         <w:tc>
           <w:tcPr/>
-          <w:bookmarkStart w:id="31" w:name="tbl-summarytable"/>
+          <w:bookmarkStart w:id="29" w:name="tbl-summarytable"/>
           <w:p>
             <w:pPr>
               <w:jc w:val="center"/>
@@ -1011,10 +955,10 @@
               <w:tblLook w:firstRow="1" w:lastRow="0" w:firstColumn="0" w:lastColumn="0" w:noHBand="0" w:noVBand="0" w:val="0020"/>
             </w:tblPr>
             <w:tblGrid>
-              <w:gridCol w:w="4768"/>
-              <w:gridCol w:w="808"/>
-              <w:gridCol w:w="1131"/>
-              <w:gridCol w:w="1212"/>
+              <w:gridCol w:w="3855"/>
+              <w:gridCol w:w="1042"/>
+              <w:gridCol w:w="1458"/>
+              <w:gridCol w:w="1563"/>
             </w:tblGrid>
             <w:tr>
               <w:trPr>
@@ -1083,7 +1027,7 @@
                     <w:jc w:val="center"/>
                   </w:pPr>
                   <w:r>
-                    <w:t xml:space="preserve">Age recode with &lt;1 year olds</w:t>
+                    <w:t xml:space="preserve">age_group</w:t>
                   </w:r>
                 </w:p>
               </w:tc>
@@ -1137,7 +1081,7 @@
                     <w:jc w:val="center"/>
                   </w:pPr>
                   <w:r>
-                    <w:t xml:space="preserve">Sex</w:t>
+                    <w:t xml:space="preserve">sex</w:t>
                   </w:r>
                 </w:p>
               </w:tc>
@@ -1191,7 +1135,7 @@
                     <w:jc w:val="center"/>
                   </w:pPr>
                   <w:r>
-                    <w:t xml:space="preserve">Year of diagnosis</w:t>
+                    <w:t xml:space="preserve">diagnosis_year</w:t>
                   </w:r>
                 </w:p>
               </w:tc>
@@ -1245,7 +1189,7 @@
                     <w:jc w:val="center"/>
                   </w:pPr>
                   <w:r>
-                    <w:t xml:space="preserve">Race recode (W, B, AI, API)</w:t>
+                    <w:t xml:space="preserve">race</w:t>
                   </w:r>
                 </w:p>
               </w:tc>
@@ -1299,7 +1243,7 @@
                     <w:jc w:val="center"/>
                   </w:pPr>
                   <w:r>
-                    <w:t xml:space="preserve">Origin recode NHIA (Hispanic, Non-Hisp)</w:t>
+                    <w:t xml:space="preserve">ethnicity</w:t>
                   </w:r>
                 </w:p>
               </w:tc>
@@ -1353,7 +1297,7 @@
                     <w:jc w:val="center"/>
                   </w:pPr>
                   <w:r>
-                    <w:t xml:space="preserve">Race and origin recode (NHW, NHB, NHAIAN, NHAPI, Hispanic)</w:t>
+                    <w:t xml:space="preserve">race_ethnicity</w:t>
                   </w:r>
                 </w:p>
               </w:tc>
@@ -1569,7 +1513,7 @@
                     <w:jc w:val="center"/>
                   </w:pPr>
                   <w:r>
-                    <w:t xml:space="preserve">Derived AJCC Stage Group, 7th ed (2010-2015)</w:t>
+                    <w:t xml:space="preserve">cancer_stage</w:t>
                   </w:r>
                 </w:p>
               </w:tc>
@@ -1623,7 +1567,7 @@
                     <w:jc w:val="center"/>
                   </w:pPr>
                   <w:r>
-                    <w:t xml:space="preserve">RX Summ–Surg Prim Site (1998+)</w:t>
+                    <w:t xml:space="preserve">surgery_primary_site</w:t>
                   </w:r>
                 </w:p>
               </w:tc>
@@ -1785,7 +1729,7 @@
                     <w:jc w:val="center"/>
                   </w:pPr>
                   <w:r>
-                    <w:t xml:space="preserve">SEER Combined Mets at DX-bone (2010+)</w:t>
+                    <w:t xml:space="preserve">mets_bone</w:t>
                   </w:r>
                 </w:p>
               </w:tc>
@@ -1839,7 +1783,7 @@
                     <w:jc w:val="center"/>
                   </w:pPr>
                   <w:r>
-                    <w:t xml:space="preserve">SEER Combined Mets at DX-brain (2010+)</w:t>
+                    <w:t xml:space="preserve">mets_brain</w:t>
                   </w:r>
                 </w:p>
               </w:tc>
@@ -1893,7 +1837,7 @@
                     <w:jc w:val="center"/>
                   </w:pPr>
                   <w:r>
-                    <w:t xml:space="preserve">SEER Combined Mets at DX-liver (2010+)</w:t>
+                    <w:t xml:space="preserve">mets_liver</w:t>
                   </w:r>
                 </w:p>
               </w:tc>
@@ -1947,7 +1891,7 @@
                     <w:jc w:val="center"/>
                   </w:pPr>
                   <w:r>
-                    <w:t xml:space="preserve">SEER Combined Mets at DX-lung (2010+)</w:t>
+                    <w:t xml:space="preserve">mets_lung</w:t>
                   </w:r>
                 </w:p>
               </w:tc>
@@ -2001,7 +1945,7 @@
                     <w:jc w:val="center"/>
                   </w:pPr>
                   <w:r>
-                    <w:t xml:space="preserve">Mets at DX-Distant LN (2016+)</w:t>
+                    <w:t xml:space="preserve">mets_distant_ln</w:t>
                   </w:r>
                 </w:p>
               </w:tc>
@@ -2055,7 +1999,7 @@
                     <w:jc w:val="center"/>
                   </w:pPr>
                   <w:r>
-                    <w:t xml:space="preserve">COD to site recode</w:t>
+                    <w:t xml:space="preserve">cause_of_death</w:t>
                   </w:r>
                 </w:p>
               </w:tc>
@@ -2109,7 +2053,7 @@
                     <w:jc w:val="center"/>
                   </w:pPr>
                   <w:r>
-                    <w:t xml:space="preserve">SEER cause-specific death classification</w:t>
+                    <w:t xml:space="preserve">cause_specific_death</w:t>
                   </w:r>
                 </w:p>
               </w:tc>
@@ -2163,7 +2107,7 @@
                     <w:jc w:val="center"/>
                   </w:pPr>
                   <w:r>
-                    <w:t xml:space="preserve">SEER other cause of death classification</w:t>
+                    <w:t xml:space="preserve">other_cause_of_death</w:t>
                   </w:r>
                 </w:p>
               </w:tc>
@@ -2217,7 +2161,7 @@
                     <w:jc w:val="center"/>
                   </w:pPr>
                   <w:r>
-                    <w:t xml:space="preserve">Survival months</w:t>
+                    <w:t xml:space="preserve">survival_months</w:t>
                   </w:r>
                 </w:p>
               </w:tc>
@@ -2271,7 +2215,7 @@
                     <w:jc w:val="center"/>
                   </w:pPr>
                   <w:r>
-                    <w:t xml:space="preserve">Survival months flag</w:t>
+                    <w:t xml:space="preserve">survival_flag</w:t>
                   </w:r>
                 </w:p>
               </w:tc>
@@ -2325,7 +2269,7 @@
                     <w:jc w:val="center"/>
                   </w:pPr>
                   <w:r>
-                    <w:t xml:space="preserve">COD to site rec KM</w:t>
+                    <w:t xml:space="preserve">cod_km</w:t>
                   </w:r>
                 </w:p>
               </w:tc>
@@ -2379,7 +2323,7 @@
                     <w:jc w:val="center"/>
                   </w:pPr>
                   <w:r>
-                    <w:t xml:space="preserve">Vital status recode (study cutoff used)</w:t>
+                    <w:t xml:space="preserve">vital_status</w:t>
                   </w:r>
                 </w:p>
               </w:tc>
@@ -2487,7 +2431,7 @@
                     <w:jc w:val="center"/>
                   </w:pPr>
                   <w:r>
-                    <w:t xml:space="preserve">Patient ID</w:t>
+                    <w:t xml:space="preserve">patient_id</w:t>
                   </w:r>
                 </w:p>
               </w:tc>
@@ -2513,7 +2457,7 @@
                     <w:jc w:val="center"/>
                   </w:pPr>
                   <w:r>
-                    <w:t xml:space="preserve">5837</w:t>
+                    <w:t xml:space="preserve">5706</w:t>
                   </w:r>
                 </w:p>
               </w:tc>
@@ -2541,7 +2485,7 @@
                     <w:jc w:val="center"/>
                   </w:pPr>
                   <w:r>
-                    <w:t xml:space="preserve">Median household income inflation adj to 2019</w:t>
+                    <w:t xml:space="preserve">median_income</w:t>
                   </w:r>
                 </w:p>
               </w:tc>
@@ -2595,7 +2539,7 @@
                     <w:jc w:val="center"/>
                   </w:pPr>
                   <w:r>
-                    <w:t xml:space="preserve">Rural-Urban Continuum Code</w:t>
+                    <w:t xml:space="preserve">rural_urban_code</w:t>
                   </w:r>
                 </w:p>
               </w:tc>
@@ -2640,7 +2584,7 @@
               </w:tc>
             </w:tr>
           </w:tbl>
-          <w:bookmarkEnd w:id="31"/>
+          <w:bookmarkEnd w:id="29"/>
           <w:p/>
         </w:tc>
       </w:tr>
@@ -2701,7 +2645,7 @@
       <w:tr>
         <w:tc>
           <w:tcPr/>
-          <w:bookmarkStart w:id="32" w:name="tbl-summarytablesurvival"/>
+          <w:bookmarkStart w:id="30" w:name="tbl-summarytablesurvival"/>
           <w:p>
             <w:pPr>
               <w:jc w:val="center"/>
@@ -2849,7 +2793,7 @@
                     <w:jc w:val="center"/>
                   </w:pPr>
                   <w:r>
-                    <w:t xml:space="preserve">23.09197</w:t>
+                    <w:t xml:space="preserve">23.07463</w:t>
                   </w:r>
                 </w:p>
               </w:tc>
@@ -2875,26 +2819,26 @@
                     <w:jc w:val="center"/>
                   </w:pPr>
                   <w:r>
-                    <w:t xml:space="preserve">27.66586</w:t>
-                  </w:r>
-                </w:p>
-              </w:tc>
-              <w:tc>
-                <w:tcPr/>
-                <w:p>
-                  <w:pPr>
-                    <w:pStyle w:val="Compact"/>
-                    <w:jc w:val="right"/>
-                    <w:jc w:val="center"/>
-                  </w:pPr>
-                  <w:r>
-                    <w:t xml:space="preserve">5839</w:t>
+                    <w:t xml:space="preserve">27.56729</w:t>
+                  </w:r>
+                </w:p>
+              </w:tc>
+              <w:tc>
+                <w:tcPr/>
+                <w:p>
+                  <w:pPr>
+                    <w:pStyle w:val="Compact"/>
+                    <w:jc w:val="right"/>
+                    <w:jc w:val="center"/>
+                  </w:pPr>
+                  <w:r>
+                    <w:t xml:space="preserve">5708</w:t>
                   </w:r>
                 </w:p>
               </w:tc>
             </w:tr>
           </w:tbl>
-          <w:bookmarkEnd w:id="32"/>
+          <w:bookmarkEnd w:id="30"/>
           <w:p/>
         </w:tc>
       </w:tr>
@@ -2961,7 +2905,7 @@
       <w:tr>
         <w:tc>
           <w:tcPr/>
-          <w:bookmarkStart w:id="36" w:name="fig-survival"/>
+          <w:bookmarkStart w:id="34" w:name="fig-survival"/>
           <w:p>
             <w:pPr>
               <w:pStyle w:val="Compact"/>
@@ -2972,18 +2916,18 @@
                 <wp:inline>
                   <wp:extent cx="5334000" cy="3292592"/>
                   <wp:effectExtent b="0" l="0" r="0" t="0"/>
-                  <wp:docPr descr="" title="" id="34" name="Picture"/>
+                  <wp:docPr descr="" title="" id="32" name="Picture"/>
                   <a:graphic>
                     <a:graphicData uri="http://schemas.openxmlformats.org/drawingml/2006/picture">
                       <pic:pic>
                         <pic:nvPicPr>
-                          <pic:cNvPr descr="../../results/edafigures/edasurvivalmonthsdistribution.png" id="35" name="Picture"/>
+                          <pic:cNvPr descr="../../results/edafigures/edasurvivalmonthsdistribution.png" id="33" name="Picture"/>
                           <pic:cNvPicPr>
                             <a:picLocks noChangeArrowheads="1" noChangeAspect="1"/>
                           </pic:cNvPicPr>
                         </pic:nvPicPr>
                         <pic:blipFill>
-                          <a:blip r:embed="rId33"/>
+                          <a:blip r:embed="rId31"/>
                           <a:stretch>
                             <a:fillRect/>
                           </a:stretch>
@@ -3023,7 +2967,7 @@
               <w:t xml:space="preserve">Figure 1: Survival months.</w:t>
             </w:r>
           </w:p>
-          <w:bookmarkEnd w:id="36"/>
+          <w:bookmarkEnd w:id="34"/>
         </w:tc>
       </w:tr>
     </w:tbl>
@@ -3100,7 +3044,7 @@
       <w:tr>
         <w:tc>
           <w:tcPr/>
-          <w:bookmarkStart w:id="37" w:name="tbl-summaryage"/>
+          <w:bookmarkStart w:id="35" w:name="tbl-summaryage"/>
           <w:p>
             <w:pPr>
               <w:jc w:val="center"/>
@@ -3137,7 +3081,7 @@
                     <w:jc w:val="center"/>
                   </w:pPr>
                   <w:r>
-                    <w:t xml:space="preserve">Age recode with &lt;1 year olds</w:t>
+                    <w:t xml:space="preserve">age_group</w:t>
                   </w:r>
                 </w:p>
               </w:tc>
@@ -3262,7 +3206,7 @@
                     <w:jc w:val="center"/>
                   </w:pPr>
                   <w:r>
-                    <w:t xml:space="preserve">64</w:t>
+                    <w:t xml:space="preserve">62</w:t>
                   </w:r>
                 </w:p>
               </w:tc>
@@ -3290,7 +3234,7 @@
                     <w:jc w:val="center"/>
                   </w:pPr>
                   <w:r>
-                    <w:t xml:space="preserve">153</w:t>
+                    <w:t xml:space="preserve">150</w:t>
                   </w:r>
                 </w:p>
               </w:tc>
@@ -3318,7 +3262,7 @@
                     <w:jc w:val="center"/>
                   </w:pPr>
                   <w:r>
-                    <w:t xml:space="preserve">280</w:t>
+                    <w:t xml:space="preserve">276</w:t>
                   </w:r>
                 </w:p>
               </w:tc>
@@ -3346,7 +3290,7 @@
                     <w:jc w:val="center"/>
                   </w:pPr>
                   <w:r>
-                    <w:t xml:space="preserve">521</w:t>
+                    <w:t xml:space="preserve">508</w:t>
                   </w:r>
                 </w:p>
               </w:tc>
@@ -3374,7 +3318,7 @@
                     <w:jc w:val="center"/>
                   </w:pPr>
                   <w:r>
-                    <w:t xml:space="preserve">825</w:t>
+                    <w:t xml:space="preserve">810</w:t>
                   </w:r>
                 </w:p>
               </w:tc>
@@ -3402,7 +3346,7 @@
                     <w:jc w:val="center"/>
                   </w:pPr>
                   <w:r>
-                    <w:t xml:space="preserve">1006</w:t>
+                    <w:t xml:space="preserve">988</w:t>
                   </w:r>
                 </w:p>
               </w:tc>
@@ -3430,7 +3374,7 @@
                     <w:jc w:val="center"/>
                   </w:pPr>
                   <w:r>
-                    <w:t xml:space="preserve">956</w:t>
+                    <w:t xml:space="preserve">939</w:t>
                   </w:r>
                 </w:p>
               </w:tc>
@@ -3458,7 +3402,7 @@
                     <w:jc w:val="center"/>
                   </w:pPr>
                   <w:r>
-                    <w:t xml:space="preserve">763</w:t>
+                    <w:t xml:space="preserve">748</w:t>
                   </w:r>
                 </w:p>
               </w:tc>
@@ -3486,7 +3430,7 @@
                     <w:jc w:val="center"/>
                   </w:pPr>
                   <w:r>
-                    <w:t xml:space="preserve">550</w:t>
+                    <w:t xml:space="preserve">537</w:t>
                   </w:r>
                 </w:p>
               </w:tc>
@@ -3514,7 +3458,7 @@
                     <w:jc w:val="center"/>
                   </w:pPr>
                   <w:r>
-                    <w:t xml:space="preserve">389</w:t>
+                    <w:t xml:space="preserve">378</w:t>
                   </w:r>
                 </w:p>
               </w:tc>
@@ -3542,13 +3486,13 @@
                     <w:jc w:val="center"/>
                   </w:pPr>
                   <w:r>
-                    <w:t xml:space="preserve">280</w:t>
+                    <w:t xml:space="preserve">260</w:t>
                   </w:r>
                 </w:p>
               </w:tc>
             </w:tr>
           </w:tbl>
-          <w:bookmarkEnd w:id="37"/>
+          <w:bookmarkEnd w:id="35"/>
           <w:p/>
         </w:tc>
       </w:tr>
@@ -3585,7 +3529,7 @@
       <w:tr>
         <w:tc>
           <w:tcPr/>
-          <w:bookmarkStart w:id="41" w:name="fig-age"/>
+          <w:bookmarkStart w:id="39" w:name="fig-age"/>
           <w:p>
             <w:pPr>
               <w:pStyle w:val="Compact"/>
@@ -3596,18 +3540,18 @@
                 <wp:inline>
                   <wp:extent cx="5334000" cy="3292592"/>
                   <wp:effectExtent b="0" l="0" r="0" t="0"/>
-                  <wp:docPr descr="" title="" id="39" name="Picture"/>
+                  <wp:docPr descr="" title="" id="37" name="Picture"/>
                   <a:graphic>
                     <a:graphicData uri="http://schemas.openxmlformats.org/drawingml/2006/picture">
                       <pic:pic>
                         <pic:nvPicPr>
-                          <pic:cNvPr descr="../../results/edafigures/edaagedistribution.png" id="40" name="Picture"/>
+                          <pic:cNvPr descr="../../results/edafigures/edaagedistribution.png" id="38" name="Picture"/>
                           <pic:cNvPicPr>
                             <a:picLocks noChangeArrowheads="1" noChangeAspect="1"/>
                           </pic:cNvPicPr>
                         </pic:nvPicPr>
                         <pic:blipFill>
-                          <a:blip r:embed="rId38"/>
+                          <a:blip r:embed="rId36"/>
                           <a:stretch>
                             <a:fillRect/>
                           </a:stretch>
@@ -3647,7 +3591,7 @@
               <w:t xml:space="preserve">Figure 2: Age</w:t>
             </w:r>
           </w:p>
-          <w:bookmarkEnd w:id="41"/>
+          <w:bookmarkEnd w:id="39"/>
         </w:tc>
       </w:tr>
     </w:tbl>
@@ -3718,7 +3662,7 @@
       <w:tr>
         <w:tc>
           <w:tcPr/>
-          <w:bookmarkStart w:id="42" w:name="tbl-summarymetastasis"/>
+          <w:bookmarkStart w:id="40" w:name="tbl-summarymetastasis"/>
           <w:p>
             <w:pPr>
               <w:jc w:val="center"/>
@@ -3886,7 +3830,7 @@
               </w:tc>
             </w:tr>
           </w:tbl>
-          <w:bookmarkEnd w:id="42"/>
+          <w:bookmarkEnd w:id="40"/>
           <w:p/>
         </w:tc>
       </w:tr>
@@ -3929,7 +3873,7 @@
       <w:tr>
         <w:tc>
           <w:tcPr/>
-          <w:bookmarkStart w:id="46" w:name="fig-mets"/>
+          <w:bookmarkStart w:id="44" w:name="fig-mets"/>
           <w:p>
             <w:pPr>
               <w:pStyle w:val="Compact"/>
@@ -3940,18 +3884,18 @@
                 <wp:inline>
                   <wp:extent cx="5334000" cy="3292592"/>
                   <wp:effectExtent b="0" l="0" r="0" t="0"/>
-                  <wp:docPr descr="" title="" id="44" name="Picture"/>
+                  <wp:docPr descr="" title="" id="42" name="Picture"/>
                   <a:graphic>
                     <a:graphicData uri="http://schemas.openxmlformats.org/drawingml/2006/picture">
                       <pic:pic>
                         <pic:nvPicPr>
-                          <pic:cNvPr descr="../../results/edafigures/edametsatdxdistribution.png" id="45" name="Picture"/>
+                          <pic:cNvPr descr="../../results/edafigures/edametsatdxdistribution.png" id="43" name="Picture"/>
                           <pic:cNvPicPr>
                             <a:picLocks noChangeArrowheads="1" noChangeAspect="1"/>
                           </pic:cNvPicPr>
                         </pic:nvPicPr>
                         <pic:blipFill>
-                          <a:blip r:embed="rId43"/>
+                          <a:blip r:embed="rId41"/>
                           <a:stretch>
                             <a:fillRect/>
                           </a:stretch>
@@ -3991,18 +3935,27 @@
               <w:t xml:space="preserve">Figure 3: Metatstasis</w:t>
             </w:r>
           </w:p>
-          <w:bookmarkEnd w:id="46"/>
+          <w:bookmarkEnd w:id="44"/>
         </w:tc>
       </w:tr>
     </w:tbl>
-    <w:bookmarkEnd w:id="47"/>
-    <w:bookmarkStart w:id="52" w:name="basic-statistical-analysis"/>
+    <w:bookmarkEnd w:id="45"/>
+    <w:bookmarkStart w:id="69" w:name="basic-statistical-analysis"/>
     <w:p>
       <w:pPr>
         <w:pStyle w:val="Heading2"/>
       </w:pPr>
       <w:r>
         <w:t xml:space="preserve">4.2 Basic statistical analysis</w:t>
+      </w:r>
+    </w:p>
+    <w:bookmarkStart w:id="63" w:name="X8eb567091a148faf9cb28fe8d346abd50025e50"/>
+    <w:p>
+      <w:pPr>
+        <w:pStyle w:val="Heading3"/>
+      </w:pPr>
+      <w:r>
+        <w:t xml:space="preserve">4.2.1 Bivariate Analysis: Metastasis and Survival</w:t>
       </w:r>
     </w:p>
     <w:p>
@@ -4010,72 +3963,42 @@
         <w:pStyle w:val="FirstParagraph"/>
       </w:pPr>
       <w:r>
-        <w:rPr>
-          <w:i/>
-          <w:iCs/>
-        </w:rPr>
-        <w:t xml:space="preserve">To get some further insight into your data, if reasonable you could compute simple statistics (e.g. simple models with 1 predictor) to look for associations between your outcome(s) and each individual predictor variable. Though note that unless you pre-specified the outcome and main exposure, any</w:t>
-      </w:r>
-      <w:r>
-        <w:rPr>
-          <w:i/>
-          <w:iCs/>
-        </w:rPr>
-        <w:t xml:space="preserve"> </w:t>
-      </w:r>
-      <w:r>
-        <w:rPr>
-          <w:i/>
-          <w:iCs/>
-        </w:rPr>
-        <w:t xml:space="preserve">“</w:t>
-      </w:r>
-      <w:r>
-        <w:rPr>
-          <w:i/>
-          <w:iCs/>
-        </w:rPr>
-        <w:t xml:space="preserve">p&lt;0.05 means statistical significance</w:t>
-      </w:r>
-      <w:r>
-        <w:rPr>
-          <w:i/>
-          <w:iCs/>
-        </w:rPr>
-        <w:t xml:space="preserve">”</w:t>
-      </w:r>
-      <w:r>
-        <w:rPr>
-          <w:i/>
-          <w:iCs/>
-        </w:rPr>
-        <w:t xml:space="preserve"> </w:t>
-      </w:r>
-      <w:r>
-        <w:rPr>
-          <w:i/>
-          <w:iCs/>
-        </w:rPr>
-        <w:t xml:space="preserve">interpretation is not valid.</w:t>
-      </w:r>
-    </w:p>
-    <w:p>
-      <w:pPr>
-        <w:pStyle w:val="BodyText"/>
-      </w:pPr>
-      <w:hyperlink w:anchor="fig-result">
+        <w:t xml:space="preserve">In the bivariate Cox proportional hazards analysis, all four metastasis types were significantly associated with an increased risk of mortality.</w:t>
+      </w:r>
+      <w:r>
+        <w:t xml:space="preserve"> </w:t>
+      </w:r>
+      <w:r>
+        <w:t xml:space="preserve">Bone metastasis was associated with a 56% higher hazard of death (HR = 1.56), while brain metastasis showed the highest risk, nearly a 92% increased hazard of death (HR = 1.92).</w:t>
+      </w:r>
+      <w:r>
+        <w:t xml:space="preserve"> </w:t>
+      </w:r>
+      <w:r>
+        <w:t xml:space="preserve">Liver metastasis was also strongly associated with worse survival, showing an 81% higher hazard of death (HR = 1.81), and lung metastasis increased the hazard of death by 63% (HR = 1.63).</w:t>
+      </w:r>
+      <w:r>
+        <w:t xml:space="preserve"> </w:t>
+      </w:r>
+      <w:r>
+        <w:t xml:space="preserve">These findings indicate that the presence of metastases, particularly in the brain and liver, is a strong predictor of poor survival outcomes.</w:t>
+      </w:r>
+      <w:r>
+        <w:t xml:space="preserve"> </w:t>
+      </w:r>
+      <w:hyperlink w:anchor="tbl-summaryhrmetastasis">
         <w:r>
           <w:rPr>
             <w:rStyle w:val="Hyperlink"/>
           </w:rPr>
-          <w:t xml:space="preserve">Figure 4</w:t>
+          <w:t xml:space="preserve">Table 5</w:t>
         </w:r>
       </w:hyperlink>
       <w:r>
         <w:t xml:space="preserve"> </w:t>
       </w:r>
       <w:r>
-        <w:t xml:space="preserve">shows a scatterplot figure produced by one of the R scripts.</w:t>
+        <w:t xml:space="preserve">shows the HR for different metastatics sites</w:t>
       </w:r>
     </w:p>
     <w:tbl>
@@ -4091,7 +4014,422 @@
       <w:tr>
         <w:tc>
           <w:tcPr/>
-          <w:bookmarkStart w:id="51" w:name="fig-result"/>
+          <w:bookmarkStart w:id="46" w:name="tbl-summaryhrmetastasis"/>
+          <w:p>
+            <w:pPr>
+              <w:jc w:val="center"/>
+            </w:pPr>
+            <w:pPr>
+              <w:jc w:val="start"/>
+              <w:spacing w:before="200"/>
+              <w:pStyle w:val="ImageCaption"/>
+            </w:pPr>
+            <w:r>
+              <w:t xml:space="preserve">Table 5: Proportional hazards analysis for different metastasis.</w:t>
+            </w:r>
+          </w:p>
+          <w:tbl>
+            <w:tblPr>
+              <w:tblStyle w:val="Table"/>
+              <w:tblW w:type="auto" w:w="0"/>
+              <w:tblLook w:firstRow="1" w:lastRow="0" w:firstColumn="0" w:lastColumn="0" w:noHBand="0" w:noVBand="0" w:val="0020"/>
+            </w:tblPr>
+            <w:tblGrid>
+              <w:gridCol w:w="1584"/>
+              <w:gridCol w:w="1584"/>
+              <w:gridCol w:w="1584"/>
+              <w:gridCol w:w="1584"/>
+              <w:gridCol w:w="1584"/>
+            </w:tblGrid>
+            <w:tr>
+              <w:trPr>
+                <w:tblHeader w:val="on"/>
+              </w:trPr>
+              <w:tc>
+                <w:tcPr/>
+                <w:p>
+                  <w:pPr>
+                    <w:pStyle w:val="Compact"/>
+                    <w:jc w:val="left"/>
+                    <w:jc w:val="center"/>
+                  </w:pPr>
+                  <w:r>
+                    <w:t xml:space="preserve">term</w:t>
+                  </w:r>
+                </w:p>
+              </w:tc>
+              <w:tc>
+                <w:tcPr/>
+                <w:p>
+                  <w:pPr>
+                    <w:pStyle w:val="Compact"/>
+                    <w:jc w:val="right"/>
+                    <w:jc w:val="center"/>
+                  </w:pPr>
+                  <w:r>
+                    <w:t xml:space="preserve">estimate</w:t>
+                  </w:r>
+                </w:p>
+              </w:tc>
+              <w:tc>
+                <w:tcPr/>
+                <w:p>
+                  <w:pPr>
+                    <w:pStyle w:val="Compact"/>
+                    <w:jc w:val="right"/>
+                    <w:jc w:val="center"/>
+                  </w:pPr>
+                  <w:r>
+                    <w:t xml:space="preserve">std.error</w:t>
+                  </w:r>
+                </w:p>
+              </w:tc>
+              <w:tc>
+                <w:tcPr/>
+                <w:p>
+                  <w:pPr>
+                    <w:pStyle w:val="Compact"/>
+                    <w:jc w:val="right"/>
+                    <w:jc w:val="center"/>
+                  </w:pPr>
+                  <w:r>
+                    <w:t xml:space="preserve">statistic</w:t>
+                  </w:r>
+                </w:p>
+              </w:tc>
+              <w:tc>
+                <w:tcPr/>
+                <w:p>
+                  <w:pPr>
+                    <w:pStyle w:val="Compact"/>
+                    <w:jc w:val="right"/>
+                    <w:jc w:val="center"/>
+                  </w:pPr>
+                  <w:r>
+                    <w:t xml:space="preserve">p.value</w:t>
+                  </w:r>
+                </w:p>
+              </w:tc>
+            </w:tr>
+            <w:tr>
+              <w:tc>
+                <w:tcPr/>
+                <w:p>
+                  <w:pPr>
+                    <w:pStyle w:val="Compact"/>
+                    <w:jc w:val="left"/>
+                    <w:jc w:val="center"/>
+                  </w:pPr>
+                  <w:r>
+                    <w:t xml:space="preserve">Bone Metastasis</w:t>
+                  </w:r>
+                </w:p>
+              </w:tc>
+              <w:tc>
+                <w:tcPr/>
+                <w:p>
+                  <w:pPr>
+                    <w:pStyle w:val="Compact"/>
+                    <w:jc w:val="right"/>
+                    <w:jc w:val="center"/>
+                  </w:pPr>
+                  <w:r>
+                    <w:t xml:space="preserve">1.561311</w:t>
+                  </w:r>
+                </w:p>
+              </w:tc>
+              <w:tc>
+                <w:tcPr/>
+                <w:p>
+                  <w:pPr>
+                    <w:pStyle w:val="Compact"/>
+                    <w:jc w:val="right"/>
+                    <w:jc w:val="center"/>
+                  </w:pPr>
+                  <w:r>
+                    <w:t xml:space="preserve">0.0484300</w:t>
+                  </w:r>
+                </w:p>
+              </w:tc>
+              <w:tc>
+                <w:tcPr/>
+                <w:p>
+                  <w:pPr>
+                    <w:pStyle w:val="Compact"/>
+                    <w:jc w:val="right"/>
+                    <w:jc w:val="center"/>
+                  </w:pPr>
+                  <w:r>
+                    <w:t xml:space="preserve">9.199381</w:t>
+                  </w:r>
+                </w:p>
+              </w:tc>
+              <w:tc>
+                <w:tcPr/>
+                <w:p>
+                  <w:pPr>
+                    <w:pStyle w:val="Compact"/>
+                    <w:jc w:val="right"/>
+                    <w:jc w:val="center"/>
+                  </w:pPr>
+                  <w:r>
+                    <w:t xml:space="preserve">0</w:t>
+                  </w:r>
+                </w:p>
+              </w:tc>
+            </w:tr>
+            <w:tr>
+              <w:tc>
+                <w:tcPr/>
+                <w:p>
+                  <w:pPr>
+                    <w:pStyle w:val="Compact"/>
+                    <w:jc w:val="left"/>
+                    <w:jc w:val="center"/>
+                  </w:pPr>
+                  <w:r>
+                    <w:t xml:space="preserve">Brain Metastasis</w:t>
+                  </w:r>
+                </w:p>
+              </w:tc>
+              <w:tc>
+                <w:tcPr/>
+                <w:p>
+                  <w:pPr>
+                    <w:pStyle w:val="Compact"/>
+                    <w:jc w:val="right"/>
+                    <w:jc w:val="center"/>
+                  </w:pPr>
+                  <w:r>
+                    <w:t xml:space="preserve">1.923033</w:t>
+                  </w:r>
+                </w:p>
+              </w:tc>
+              <w:tc>
+                <w:tcPr/>
+                <w:p>
+                  <w:pPr>
+                    <w:pStyle w:val="Compact"/>
+                    <w:jc w:val="right"/>
+                    <w:jc w:val="center"/>
+                  </w:pPr>
+                  <w:r>
+                    <w:t xml:space="preserve">0.0881900</w:t>
+                  </w:r>
+                </w:p>
+              </w:tc>
+              <w:tc>
+                <w:tcPr/>
+                <w:p>
+                  <w:pPr>
+                    <w:pStyle w:val="Compact"/>
+                    <w:jc w:val="right"/>
+                    <w:jc w:val="center"/>
+                  </w:pPr>
+                  <w:r>
+                    <w:t xml:space="preserve">7.414714</w:t>
+                  </w:r>
+                </w:p>
+              </w:tc>
+              <w:tc>
+                <w:tcPr/>
+                <w:p>
+                  <w:pPr>
+                    <w:pStyle w:val="Compact"/>
+                    <w:jc w:val="right"/>
+                    <w:jc w:val="center"/>
+                  </w:pPr>
+                  <w:r>
+                    <w:t xml:space="preserve">0</w:t>
+                  </w:r>
+                </w:p>
+              </w:tc>
+            </w:tr>
+            <w:tr>
+              <w:tc>
+                <w:tcPr/>
+                <w:p>
+                  <w:pPr>
+                    <w:pStyle w:val="Compact"/>
+                    <w:jc w:val="left"/>
+                    <w:jc w:val="center"/>
+                  </w:pPr>
+                  <w:r>
+                    <w:t xml:space="preserve">Liver Metastasis</w:t>
+                  </w:r>
+                </w:p>
+              </w:tc>
+              <w:tc>
+                <w:tcPr/>
+                <w:p>
+                  <w:pPr>
+                    <w:pStyle w:val="Compact"/>
+                    <w:jc w:val="right"/>
+                    <w:jc w:val="center"/>
+                  </w:pPr>
+                  <w:r>
+                    <w:t xml:space="preserve">1.812380</w:t>
+                  </w:r>
+                </w:p>
+              </w:tc>
+              <w:tc>
+                <w:tcPr/>
+                <w:p>
+                  <w:pPr>
+                    <w:pStyle w:val="Compact"/>
+                    <w:jc w:val="right"/>
+                    <w:jc w:val="center"/>
+                  </w:pPr>
+                  <w:r>
+                    <w:t xml:space="preserve">0.0403062</w:t>
+                  </w:r>
+                </w:p>
+              </w:tc>
+              <w:tc>
+                <w:tcPr/>
+                <w:p>
+                  <w:pPr>
+                    <w:pStyle w:val="Compact"/>
+                    <w:jc w:val="right"/>
+                    <w:jc w:val="center"/>
+                  </w:pPr>
+                  <w:r>
+                    <w:t xml:space="preserve">14.753090</w:t>
+                  </w:r>
+                </w:p>
+              </w:tc>
+              <w:tc>
+                <w:tcPr/>
+                <w:p>
+                  <w:pPr>
+                    <w:pStyle w:val="Compact"/>
+                    <w:jc w:val="right"/>
+                    <w:jc w:val="center"/>
+                  </w:pPr>
+                  <w:r>
+                    <w:t xml:space="preserve">0</w:t>
+                  </w:r>
+                </w:p>
+              </w:tc>
+            </w:tr>
+            <w:tr>
+              <w:tc>
+                <w:tcPr/>
+                <w:p>
+                  <w:pPr>
+                    <w:pStyle w:val="Compact"/>
+                    <w:jc w:val="left"/>
+                    <w:jc w:val="center"/>
+                  </w:pPr>
+                  <w:r>
+                    <w:t xml:space="preserve">Lung Metastasis</w:t>
+                  </w:r>
+                </w:p>
+              </w:tc>
+              <w:tc>
+                <w:tcPr/>
+                <w:p>
+                  <w:pPr>
+                    <w:pStyle w:val="Compact"/>
+                    <w:jc w:val="right"/>
+                    <w:jc w:val="center"/>
+                  </w:pPr>
+                  <w:r>
+                    <w:t xml:space="preserve">1.635001</w:t>
+                  </w:r>
+                </w:p>
+              </w:tc>
+              <w:tc>
+                <w:tcPr/>
+                <w:p>
+                  <w:pPr>
+                    <w:pStyle w:val="Compact"/>
+                    <w:jc w:val="right"/>
+                    <w:jc w:val="center"/>
+                  </w:pPr>
+                  <w:r>
+                    <w:t xml:space="preserve">0.0318740</w:t>
+                  </w:r>
+                </w:p>
+              </w:tc>
+              <w:tc>
+                <w:tcPr/>
+                <w:p>
+                  <w:pPr>
+                    <w:pStyle w:val="Compact"/>
+                    <w:jc w:val="right"/>
+                    <w:jc w:val="center"/>
+                  </w:pPr>
+                  <w:r>
+                    <w:t xml:space="preserve">15.424583</w:t>
+                  </w:r>
+                </w:p>
+              </w:tc>
+              <w:tc>
+                <w:tcPr/>
+                <w:p>
+                  <w:pPr>
+                    <w:pStyle w:val="Compact"/>
+                    <w:jc w:val="right"/>
+                    <w:jc w:val="center"/>
+                  </w:pPr>
+                  <w:r>
+                    <w:t xml:space="preserve">0</w:t>
+                  </w:r>
+                </w:p>
+              </w:tc>
+            </w:tr>
+          </w:tbl>
+          <w:bookmarkEnd w:id="46"/>
+          <w:p/>
+        </w:tc>
+      </w:tr>
+    </w:tbl>
+    <w:p>
+      <w:pPr>
+        <w:pStyle w:val="BodyText"/>
+      </w:pPr>
+      <w:hyperlink w:anchor="fig-km-curve-bone-mets">
+        <w:r>
+          <w:rPr>
+            <w:rStyle w:val="Hyperlink"/>
+          </w:rPr>
+          <w:t xml:space="preserve">Figure 4</w:t>
+        </w:r>
+      </w:hyperlink>
+      <w:r>
+        <w:t xml:space="preserve"> </w:t>
+      </w:r>
+      <w:r>
+        <w:t xml:space="preserve">illustrates the survival probability of patients with and without bone metastasis over time.</w:t>
+      </w:r>
+      <w:r>
+        <w:t xml:space="preserve"> </w:t>
+      </w:r>
+      <w:r>
+        <w:t xml:space="preserve">The red curve represents patients without bone metastasis, while the blue curve represents those with bone metastasis.</w:t>
+      </w:r>
+      <w:r>
+        <w:t xml:space="preserve"> </w:t>
+      </w:r>
+      <w:r>
+        <w:t xml:space="preserve">Patients with bone metastasis have significantly worse survival outcomes, as indicated by the lower survival probability throughout the follow-up period.</w:t>
+      </w:r>
+    </w:p>
+    <w:tbl>
+      <w:tblPr>
+        <w:tblStyle w:val="Table"/>
+        <w:tblW w:type="pct" w:w="5000"/>
+        <w:tblLayout w:type="fixed"/>
+        <w:tblLook w:firstRow="0" w:lastRow="0" w:firstColumn="0" w:lastColumn="0" w:noHBand="0" w:noVBand="0" w:val="0000"/>
+      </w:tblPr>
+      <w:tblGrid>
+        <w:gridCol w:w="7920"/>
+      </w:tblGrid>
+      <w:tr>
+        <w:tc>
+          <w:tcPr/>
+          <w:bookmarkStart w:id="50" w:name="fig-km-curve-bone-mets"/>
           <w:p>
             <w:pPr>
               <w:pStyle w:val="Compact"/>
@@ -4100,20 +4438,20 @@
             <w:r>
               <w:drawing>
                 <wp:inline>
-                  <wp:extent cx="5334000" cy="2701322"/>
+                  <wp:extent cx="5334000" cy="4000499"/>
                   <wp:effectExtent b="0" l="0" r="0" t="0"/>
-                  <wp:docPr descr="" title="" id="49" name="Picture"/>
+                  <wp:docPr descr="" title="" id="48" name="Picture"/>
                   <a:graphic>
                     <a:graphicData uri="http://schemas.openxmlformats.org/drawingml/2006/picture">
                       <pic:pic>
                         <pic:nvPicPr>
-                          <pic:cNvPr descr="../../results/figures/height-weight-stratified.png" id="50" name="Picture"/>
+                          <pic:cNvPr descr="../../results/figures/KM_curve_bone_mets.png" id="49" name="Picture"/>
                           <pic:cNvPicPr>
                             <a:picLocks noChangeArrowheads="1" noChangeAspect="1"/>
                           </pic:cNvPicPr>
                         </pic:nvPicPr>
                         <pic:blipFill>
-                          <a:blip r:embed="rId48"/>
+                          <a:blip r:embed="rId47"/>
                           <a:stretch>
                             <a:fillRect/>
                           </a:stretch>
@@ -4121,7 +4459,7 @@
                         <pic:spPr bwMode="auto">
                           <a:xfrm>
                             <a:off x="0" y="0"/>
-                            <a:ext cx="5334000" cy="2701322"/>
+                            <a:ext cx="5334000" cy="4000499"/>
                           </a:xfrm>
                           <a:prstGeom prst="rect">
                             <a:avLst/>
@@ -4150,58 +4488,36 @@
               <w:pStyle w:val="ImageCaption"/>
             </w:pPr>
             <w:r>
-              <w:t xml:space="preserve">Figure 4: Height and weight stratified by gender.</w:t>
+              <w:t xml:space="preserve">Figure 4: Kaplan-Meier survival curves for Bone Metastasis</w:t>
             </w:r>
           </w:p>
-          <w:bookmarkEnd w:id="51"/>
+          <w:bookmarkEnd w:id="50"/>
         </w:tc>
       </w:tr>
     </w:tbl>
-    <w:bookmarkEnd w:id="52"/>
-    <w:bookmarkStart w:id="54" w:name="full-analysis"/>
     <w:p>
       <w:pPr>
-        <w:pStyle w:val="Heading2"/>
-      </w:pPr>
-      <w:r>
-        <w:t xml:space="preserve">4.3 Full analysis</w:t>
-      </w:r>
-    </w:p>
-    <w:p>
-      <w:pPr>
-        <w:pStyle w:val="FirstParagraph"/>
-      </w:pPr>
-      <w:r>
-        <w:rPr>
-          <w:i/>
-          <w:iCs/>
-        </w:rPr>
-        <w:t xml:space="preserve">Use one or several suitable statistical/machine learning methods to analyze your data and to produce meaningful figures, tables, etc. This might again be code that is best placed in one or several separate R scripts that need to be well documented. You want the code to produce figures and data ready for display as tables, and save those. Then you load them here.</w:t>
-      </w:r>
-    </w:p>
-    <w:p>
-      <w:pPr>
         <w:pStyle w:val="BodyText"/>
       </w:pPr>
-      <w:r>
-        <w:t xml:space="preserve">Example</w:t>
-      </w:r>
-      <w:r>
-        <w:t xml:space="preserve"> </w:t>
-      </w:r>
-      <w:hyperlink w:anchor="tbl-resulttable2">
+      <w:hyperlink w:anchor="fig-km-curve-brain-mets">
         <w:r>
           <w:rPr>
             <w:rStyle w:val="Hyperlink"/>
           </w:rPr>
-          <w:t xml:space="preserve">Table 5</w:t>
+          <w:t xml:space="preserve">Figure 5</w:t>
         </w:r>
       </w:hyperlink>
       <w:r>
         <w:t xml:space="preserve"> </w:t>
       </w:r>
       <w:r>
-        <w:t xml:space="preserve">shows a summary of a linear model fit.</w:t>
+        <w:t xml:space="preserve">shows that patients with brain metastasis have significantly lower survival probabilities than those without.</w:t>
+      </w:r>
+      <w:r>
+        <w:t xml:space="preserve"> </w:t>
+      </w:r>
+      <w:r>
+        <w:t xml:space="preserve">The log-rank test (p &lt; 0.0001) confirms a statistically significant difference, indicating that brain metastasis is associated with worse survival outcomes.</w:t>
       </w:r>
     </w:p>
     <w:tbl>
@@ -4217,7 +4533,55 @@
       <w:tr>
         <w:tc>
           <w:tcPr/>
-          <w:bookmarkStart w:id="53" w:name="tbl-resulttable2"/>
+          <w:bookmarkStart w:id="54" w:name="fig-km-curve-brain-mets"/>
+          <w:p>
+            <w:pPr>
+              <w:pStyle w:val="Compact"/>
+              <w:jc w:val="center"/>
+            </w:pPr>
+            <w:r>
+              <w:drawing>
+                <wp:inline>
+                  <wp:extent cx="5334000" cy="4000499"/>
+                  <wp:effectExtent b="0" l="0" r="0" t="0"/>
+                  <wp:docPr descr="" title="" id="52" name="Picture"/>
+                  <a:graphic>
+                    <a:graphicData uri="http://schemas.openxmlformats.org/drawingml/2006/picture">
+                      <pic:pic>
+                        <pic:nvPicPr>
+                          <pic:cNvPr descr="../../results/figures/KM_curve_brain_mets.png" id="53" name="Picture"/>
+                          <pic:cNvPicPr>
+                            <a:picLocks noChangeArrowheads="1" noChangeAspect="1"/>
+                          </pic:cNvPicPr>
+                        </pic:nvPicPr>
+                        <pic:blipFill>
+                          <a:blip r:embed="rId51"/>
+                          <a:stretch>
+                            <a:fillRect/>
+                          </a:stretch>
+                        </pic:blipFill>
+                        <pic:spPr bwMode="auto">
+                          <a:xfrm>
+                            <a:off x="0" y="0"/>
+                            <a:ext cx="5334000" cy="4000499"/>
+                          </a:xfrm>
+                          <a:prstGeom prst="rect">
+                            <a:avLst/>
+                          </a:prstGeom>
+                          <a:noFill/>
+                          <a:ln w="9525">
+                            <a:noFill/>
+                            <a:headEnd/>
+                            <a:tailEnd/>
+                          </a:ln>
+                        </pic:spPr>
+                      </pic:pic>
+                    </a:graphicData>
+                  </a:graphic>
+                </wp:inline>
+              </w:drawing>
+            </w:r>
+          </w:p>
           <w:p>
             <w:pPr>
               <w:jc w:val="center"/>
@@ -4228,7 +4592,281 @@
               <w:pStyle w:val="ImageCaption"/>
             </w:pPr>
             <w:r>
-              <w:t xml:space="preserve">Table 5: Linear model fit table.</w:t>
+              <w:t xml:space="preserve">Figure 5: Kaplan-Meier survival curves for Brain Metastasis</w:t>
+            </w:r>
+          </w:p>
+          <w:bookmarkEnd w:id="54"/>
+        </w:tc>
+      </w:tr>
+    </w:tbl>
+    <w:p>
+      <w:pPr>
+        <w:pStyle w:val="BodyText"/>
+      </w:pPr>
+      <w:hyperlink w:anchor="fig-km-curve-liver-mets">
+        <w:r>
+          <w:rPr>
+            <w:rStyle w:val="Hyperlink"/>
+          </w:rPr>
+          <w:t xml:space="preserve">Figure 6</w:t>
+        </w:r>
+      </w:hyperlink>
+      <w:r>
+        <w:t xml:space="preserve"> </w:t>
+      </w:r>
+      <w:r>
+        <w:t xml:space="preserve">indicates that patients with liver metastasis (blue) have significantly lower survival probabilities than those without (red).</w:t>
+      </w:r>
+      <w:r>
+        <w:t xml:space="preserve"> </w:t>
+      </w:r>
+      <w:r>
+        <w:t xml:space="preserve">The log-rank test (p &lt; 0.0001) confirms a statistically significant difference, suggesting that liver metastasis is associated with poorer survival outcomes.</w:t>
+      </w:r>
+    </w:p>
+    <w:tbl>
+      <w:tblPr>
+        <w:tblStyle w:val="Table"/>
+        <w:tblW w:type="pct" w:w="5000"/>
+        <w:tblLayout w:type="fixed"/>
+        <w:tblLook w:firstRow="0" w:lastRow="0" w:firstColumn="0" w:lastColumn="0" w:noHBand="0" w:noVBand="0" w:val="0000"/>
+      </w:tblPr>
+      <w:tblGrid>
+        <w:gridCol w:w="7920"/>
+      </w:tblGrid>
+      <w:tr>
+        <w:tc>
+          <w:tcPr/>
+          <w:bookmarkStart w:id="58" w:name="fig-km-curve-liver-mets"/>
+          <w:p>
+            <w:pPr>
+              <w:pStyle w:val="Compact"/>
+              <w:jc w:val="center"/>
+            </w:pPr>
+            <w:r>
+              <w:drawing>
+                <wp:inline>
+                  <wp:extent cx="5334000" cy="4000499"/>
+                  <wp:effectExtent b="0" l="0" r="0" t="0"/>
+                  <wp:docPr descr="" title="" id="56" name="Picture"/>
+                  <a:graphic>
+                    <a:graphicData uri="http://schemas.openxmlformats.org/drawingml/2006/picture">
+                      <pic:pic>
+                        <pic:nvPicPr>
+                          <pic:cNvPr descr="../../results/figures/KM_curve_liver_mets.png" id="57" name="Picture"/>
+                          <pic:cNvPicPr>
+                            <a:picLocks noChangeArrowheads="1" noChangeAspect="1"/>
+                          </pic:cNvPicPr>
+                        </pic:nvPicPr>
+                        <pic:blipFill>
+                          <a:blip r:embed="rId55"/>
+                          <a:stretch>
+                            <a:fillRect/>
+                          </a:stretch>
+                        </pic:blipFill>
+                        <pic:spPr bwMode="auto">
+                          <a:xfrm>
+                            <a:off x="0" y="0"/>
+                            <a:ext cx="5334000" cy="4000499"/>
+                          </a:xfrm>
+                          <a:prstGeom prst="rect">
+                            <a:avLst/>
+                          </a:prstGeom>
+                          <a:noFill/>
+                          <a:ln w="9525">
+                            <a:noFill/>
+                            <a:headEnd/>
+                            <a:tailEnd/>
+                          </a:ln>
+                        </pic:spPr>
+                      </pic:pic>
+                    </a:graphicData>
+                  </a:graphic>
+                </wp:inline>
+              </w:drawing>
+            </w:r>
+          </w:p>
+          <w:p>
+            <w:pPr>
+              <w:jc w:val="center"/>
+            </w:pPr>
+            <w:pPr>
+              <w:jc w:val="start"/>
+              <w:spacing w:before="200"/>
+              <w:pStyle w:val="ImageCaption"/>
+            </w:pPr>
+            <w:r>
+              <w:t xml:space="preserve">Figure 6: Kaplan-Meier survival curves for Liver Metastasis</w:t>
+            </w:r>
+          </w:p>
+          <w:bookmarkEnd w:id="58"/>
+        </w:tc>
+      </w:tr>
+    </w:tbl>
+    <w:p>
+      <w:pPr>
+        <w:pStyle w:val="BodyText"/>
+      </w:pPr>
+      <w:hyperlink w:anchor="fig-km-curve-lung-mets">
+        <w:r>
+          <w:rPr>
+            <w:rStyle w:val="Hyperlink"/>
+          </w:rPr>
+          <w:t xml:space="preserve">Figure 7</w:t>
+        </w:r>
+      </w:hyperlink>
+      <w:r>
+        <w:t xml:space="preserve"> </w:t>
+      </w:r>
+      <w:r>
+        <w:t xml:space="preserve">shows that patients with lung metastasis (blue) have significantly lower survival probabilities than those without (red).</w:t>
+      </w:r>
+      <w:r>
+        <w:t xml:space="preserve"> </w:t>
+      </w:r>
+      <w:r>
+        <w:t xml:space="preserve">The log-rank test (p &lt; 0.0001) confirms a statistically significant difference, indicating that lung metastasis is associated with worse survival outcomes.</w:t>
+      </w:r>
+    </w:p>
+    <w:tbl>
+      <w:tblPr>
+        <w:tblStyle w:val="Table"/>
+        <w:tblW w:type="pct" w:w="5000"/>
+        <w:tblLayout w:type="fixed"/>
+        <w:tblLook w:firstRow="0" w:lastRow="0" w:firstColumn="0" w:lastColumn="0" w:noHBand="0" w:noVBand="0" w:val="0000"/>
+      </w:tblPr>
+      <w:tblGrid>
+        <w:gridCol w:w="7920"/>
+      </w:tblGrid>
+      <w:tr>
+        <w:tc>
+          <w:tcPr/>
+          <w:bookmarkStart w:id="62" w:name="fig-km-curve-lung-mets"/>
+          <w:p>
+            <w:pPr>
+              <w:pStyle w:val="Compact"/>
+              <w:jc w:val="center"/>
+            </w:pPr>
+            <w:r>
+              <w:drawing>
+                <wp:inline>
+                  <wp:extent cx="5334000" cy="4000499"/>
+                  <wp:effectExtent b="0" l="0" r="0" t="0"/>
+                  <wp:docPr descr="" title="" id="60" name="Picture"/>
+                  <a:graphic>
+                    <a:graphicData uri="http://schemas.openxmlformats.org/drawingml/2006/picture">
+                      <pic:pic>
+                        <pic:nvPicPr>
+                          <pic:cNvPr descr="../../results/figures/KM_curve_lung_mets.png" id="61" name="Picture"/>
+                          <pic:cNvPicPr>
+                            <a:picLocks noChangeArrowheads="1" noChangeAspect="1"/>
+                          </pic:cNvPicPr>
+                        </pic:nvPicPr>
+                        <pic:blipFill>
+                          <a:blip r:embed="rId59"/>
+                          <a:stretch>
+                            <a:fillRect/>
+                          </a:stretch>
+                        </pic:blipFill>
+                        <pic:spPr bwMode="auto">
+                          <a:xfrm>
+                            <a:off x="0" y="0"/>
+                            <a:ext cx="5334000" cy="4000499"/>
+                          </a:xfrm>
+                          <a:prstGeom prst="rect">
+                            <a:avLst/>
+                          </a:prstGeom>
+                          <a:noFill/>
+                          <a:ln w="9525">
+                            <a:noFill/>
+                            <a:headEnd/>
+                            <a:tailEnd/>
+                          </a:ln>
+                        </pic:spPr>
+                      </pic:pic>
+                    </a:graphicData>
+                  </a:graphic>
+                </wp:inline>
+              </w:drawing>
+            </w:r>
+          </w:p>
+          <w:p>
+            <w:pPr>
+              <w:jc w:val="center"/>
+            </w:pPr>
+            <w:pPr>
+              <w:jc w:val="start"/>
+              <w:spacing w:before="200"/>
+              <w:pStyle w:val="ImageCaption"/>
+            </w:pPr>
+            <w:r>
+              <w:t xml:space="preserve">Figure 7: Kaplan-Meier survival curves for Lung Metastasis</w:t>
+            </w:r>
+          </w:p>
+          <w:bookmarkEnd w:id="62"/>
+        </w:tc>
+      </w:tr>
+    </w:tbl>
+    <w:bookmarkEnd w:id="63"/>
+    <w:bookmarkStart w:id="65" w:name="bivariate-analysis-race-and-survival"/>
+    <w:p>
+      <w:pPr>
+        <w:pStyle w:val="Heading3"/>
+      </w:pPr>
+      <w:r>
+        <w:t xml:space="preserve">4.2.2 Bivariate Analysis: Race and Survival</w:t>
+      </w:r>
+    </w:p>
+    <w:p>
+      <w:pPr>
+        <w:pStyle w:val="FirstParagraph"/>
+      </w:pPr>
+      <w:r>
+        <w:t xml:space="preserve">Patients identified as had significantly worse survival outcomes than White patients, with a 37% higher risk of death (HR = 1.37, p &lt; 0.0001). In contrast, Asian patients had a lower risk of death compared to White patients (HR = 0.86, p = 0.0076), suggesting a potential survival advantage. The survival difference between American Indian and White patients was not statistically significant (HR = 1.21, p = 0.29), indicating no clear evidence of an increased or decreased risk.</w:t>
+      </w:r>
+      <w:r>
+        <w:t xml:space="preserve"> </w:t>
+      </w:r>
+      <w:hyperlink w:anchor="tbl-summaryhrrace">
+        <w:r>
+          <w:rPr>
+            <w:rStyle w:val="Hyperlink"/>
+          </w:rPr>
+          <w:t xml:space="preserve">Table 6</w:t>
+        </w:r>
+      </w:hyperlink>
+      <w:r>
+        <w:t xml:space="preserve"> </w:t>
+      </w:r>
+      <w:r>
+        <w:t xml:space="preserve">shows the HR for patients with different race.</w:t>
+      </w:r>
+    </w:p>
+    <w:tbl>
+      <w:tblPr>
+        <w:tblStyle w:val="Table"/>
+        <w:tblW w:type="pct" w:w="5000"/>
+        <w:tblLayout w:type="fixed"/>
+        <w:tblLook w:firstRow="0" w:lastRow="0" w:firstColumn="0" w:lastColumn="0" w:noHBand="0" w:noVBand="0" w:val="0000"/>
+      </w:tblPr>
+      <w:tblGrid>
+        <w:gridCol w:w="7920"/>
+      </w:tblGrid>
+      <w:tr>
+        <w:tc>
+          <w:tcPr/>
+          <w:bookmarkStart w:id="64" w:name="tbl-summaryhrrace"/>
+          <w:p>
+            <w:pPr>
+              <w:jc w:val="center"/>
+            </w:pPr>
+            <w:pPr>
+              <w:jc w:val="start"/>
+              <w:spacing w:before="200"/>
+              <w:pStyle w:val="ImageCaption"/>
+            </w:pPr>
+            <w:r>
+              <w:t xml:space="preserve">Table 6: Proportional hazards analysis for different Race.</w:t>
             </w:r>
           </w:p>
           <w:tbl>
@@ -4324,59 +4962,59 @@
                     <w:jc w:val="center"/>
                   </w:pPr>
                   <w:r>
-                    <w:t xml:space="preserve">(Intercept)</w:t>
-                  </w:r>
-                </w:p>
-              </w:tc>
-              <w:tc>
-                <w:tcPr/>
-                <w:p>
-                  <w:pPr>
-                    <w:pStyle w:val="Compact"/>
-                    <w:jc w:val="right"/>
-                    <w:jc w:val="center"/>
-                  </w:pPr>
-                  <w:r>
-                    <w:t xml:space="preserve">149.2726967</w:t>
-                  </w:r>
-                </w:p>
-              </w:tc>
-              <w:tc>
-                <w:tcPr/>
-                <w:p>
-                  <w:pPr>
-                    <w:pStyle w:val="Compact"/>
-                    <w:jc w:val="right"/>
-                    <w:jc w:val="center"/>
-                  </w:pPr>
-                  <w:r>
-                    <w:t xml:space="preserve">23.3823360</w:t>
-                  </w:r>
-                </w:p>
-              </w:tc>
-              <w:tc>
-                <w:tcPr/>
-                <w:p>
-                  <w:pPr>
-                    <w:pStyle w:val="Compact"/>
-                    <w:jc w:val="right"/>
-                    <w:jc w:val="center"/>
-                  </w:pPr>
-                  <w:r>
-                    <w:t xml:space="preserve">6.3839942</w:t>
-                  </w:r>
-                </w:p>
-              </w:tc>
-              <w:tc>
-                <w:tcPr/>
-                <w:p>
-                  <w:pPr>
-                    <w:pStyle w:val="Compact"/>
-                    <w:jc w:val="right"/>
-                    <w:jc w:val="center"/>
-                  </w:pPr>
-                  <w:r>
-                    <w:t xml:space="preserve">0.0013962</w:t>
+                    <w:t xml:space="preserve">Black vs. White</w:t>
+                  </w:r>
+                </w:p>
+              </w:tc>
+              <w:tc>
+                <w:tcPr/>
+                <w:p>
+                  <w:pPr>
+                    <w:pStyle w:val="Compact"/>
+                    <w:jc w:val="right"/>
+                    <w:jc w:val="center"/>
+                  </w:pPr>
+                  <w:r>
+                    <w:t xml:space="preserve">1.3748971</w:t>
+                  </w:r>
+                </w:p>
+              </w:tc>
+              <w:tc>
+                <w:tcPr/>
+                <w:p>
+                  <w:pPr>
+                    <w:pStyle w:val="Compact"/>
+                    <w:jc w:val="right"/>
+                    <w:jc w:val="center"/>
+                  </w:pPr>
+                  <w:r>
+                    <w:t xml:space="preserve">0.0375889</w:t>
+                  </w:r>
+                </w:p>
+              </w:tc>
+              <w:tc>
+                <w:tcPr/>
+                <w:p>
+                  <w:pPr>
+                    <w:pStyle w:val="Compact"/>
+                    <w:jc w:val="right"/>
+                    <w:jc w:val="center"/>
+                  </w:pPr>
+                  <w:r>
+                    <w:t xml:space="preserve">8.470012</w:t>
+                  </w:r>
+                </w:p>
+              </w:tc>
+              <w:tc>
+                <w:tcPr/>
+                <w:p>
+                  <w:pPr>
+                    <w:pStyle w:val="Compact"/>
+                    <w:jc w:val="right"/>
+                    <w:jc w:val="center"/>
+                  </w:pPr>
+                  <w:r>
+                    <w:t xml:space="preserve">0.0000000</w:t>
                   </w:r>
                 </w:p>
               </w:tc>
@@ -4391,59 +5029,59 @@
                     <w:jc w:val="center"/>
                   </w:pPr>
                   <w:r>
-                    <w:t xml:space="preserve">Weight</w:t>
-                  </w:r>
-                </w:p>
-              </w:tc>
-              <w:tc>
-                <w:tcPr/>
-                <w:p>
-                  <w:pPr>
-                    <w:pStyle w:val="Compact"/>
-                    <w:jc w:val="right"/>
-                    <w:jc w:val="center"/>
-                  </w:pPr>
-                  <w:r>
-                    <w:t xml:space="preserve">0.2623972</w:t>
-                  </w:r>
-                </w:p>
-              </w:tc>
-              <w:tc>
-                <w:tcPr/>
-                <w:p>
-                  <w:pPr>
-                    <w:pStyle w:val="Compact"/>
-                    <w:jc w:val="right"/>
-                    <w:jc w:val="center"/>
-                  </w:pPr>
-                  <w:r>
-                    <w:t xml:space="preserve">0.3512436</w:t>
-                  </w:r>
-                </w:p>
-              </w:tc>
-              <w:tc>
-                <w:tcPr/>
-                <w:p>
-                  <w:pPr>
-                    <w:pStyle w:val="Compact"/>
-                    <w:jc w:val="right"/>
-                    <w:jc w:val="center"/>
-                  </w:pPr>
-                  <w:r>
-                    <w:t xml:space="preserve">0.7470519</w:t>
-                  </w:r>
-                </w:p>
-              </w:tc>
-              <w:tc>
-                <w:tcPr/>
-                <w:p>
-                  <w:pPr>
-                    <w:pStyle w:val="Compact"/>
-                    <w:jc w:val="right"/>
-                    <w:jc w:val="center"/>
-                  </w:pPr>
-                  <w:r>
-                    <w:t xml:space="preserve">0.4886517</w:t>
+                    <w:t xml:space="preserve">Asian vs. White</w:t>
+                  </w:r>
+                </w:p>
+              </w:tc>
+              <w:tc>
+                <w:tcPr/>
+                <w:p>
+                  <w:pPr>
+                    <w:pStyle w:val="Compact"/>
+                    <w:jc w:val="right"/>
+                    <w:jc w:val="center"/>
+                  </w:pPr>
+                  <w:r>
+                    <w:t xml:space="preserve">0.8648224</w:t>
+                  </w:r>
+                </w:p>
+              </w:tc>
+              <w:tc>
+                <w:tcPr/>
+                <w:p>
+                  <w:pPr>
+                    <w:pStyle w:val="Compact"/>
+                    <w:jc w:val="right"/>
+                    <w:jc w:val="center"/>
+                  </w:pPr>
+                  <w:r>
+                    <w:t xml:space="preserve">0.0544274</w:t>
+                  </w:r>
+                </w:p>
+              </w:tc>
+              <w:tc>
+                <w:tcPr/>
+                <w:p>
+                  <w:pPr>
+                    <w:pStyle w:val="Compact"/>
+                    <w:jc w:val="right"/>
+                    <w:jc w:val="center"/>
+                  </w:pPr>
+                  <w:r>
+                    <w:t xml:space="preserve">-2.668346</w:t>
+                  </w:r>
+                </w:p>
+              </w:tc>
+              <w:tc>
+                <w:tcPr/>
+                <w:p>
+                  <w:pPr>
+                    <w:pStyle w:val="Compact"/>
+                    <w:jc w:val="right"/>
+                    <w:jc w:val="center"/>
+                  </w:pPr>
+                  <w:r>
+                    <w:t xml:space="preserve">0.0076226</w:t>
                   </w:r>
                 </w:p>
               </w:tc>
@@ -4458,59 +5096,210 @@
                     <w:jc w:val="center"/>
                   </w:pPr>
                   <w:r>
-                    <w:t xml:space="preserve">GenderM</w:t>
-                  </w:r>
-                </w:p>
-              </w:tc>
-              <w:tc>
-                <w:tcPr/>
-                <w:p>
-                  <w:pPr>
-                    <w:pStyle w:val="Compact"/>
-                    <w:jc w:val="right"/>
-                    <w:jc w:val="center"/>
-                  </w:pPr>
-                  <w:r>
-                    <w:t xml:space="preserve">-2.1244913</w:t>
-                  </w:r>
-                </w:p>
-              </w:tc>
-              <w:tc>
-                <w:tcPr/>
-                <w:p>
-                  <w:pPr>
-                    <w:pStyle w:val="Compact"/>
-                    <w:jc w:val="right"/>
-                    <w:jc w:val="center"/>
-                  </w:pPr>
-                  <w:r>
-                    <w:t xml:space="preserve">15.5488953</w:t>
-                  </w:r>
-                </w:p>
-              </w:tc>
-              <w:tc>
-                <w:tcPr/>
-                <w:p>
-                  <w:pPr>
-                    <w:pStyle w:val="Compact"/>
-                    <w:jc w:val="right"/>
-                    <w:jc w:val="center"/>
-                  </w:pPr>
-                  <w:r>
-                    <w:t xml:space="preserve">-0.1366329</w:t>
-                  </w:r>
-                </w:p>
-              </w:tc>
-              <w:tc>
-                <w:tcPr/>
-                <w:p>
-                  <w:pPr>
-                    <w:pStyle w:val="Compact"/>
-                    <w:jc w:val="right"/>
-                    <w:jc w:val="center"/>
-                  </w:pPr>
-                  <w:r>
-                    <w:t xml:space="preserve">0.8966520</w:t>
+                    <w:t xml:space="preserve">American Indian vs. White</w:t>
+                  </w:r>
+                </w:p>
+              </w:tc>
+              <w:tc>
+                <w:tcPr/>
+                <w:p>
+                  <w:pPr>
+                    <w:pStyle w:val="Compact"/>
+                    <w:jc w:val="right"/>
+                    <w:jc w:val="center"/>
+                  </w:pPr>
+                  <w:r>
+                    <w:t xml:space="preserve">1.2069971</w:t>
+                  </w:r>
+                </w:p>
+              </w:tc>
+              <w:tc>
+                <w:tcPr/>
+                <w:p>
+                  <w:pPr>
+                    <w:pStyle w:val="Compact"/>
+                    <w:jc w:val="right"/>
+                    <w:jc w:val="center"/>
+                  </w:pPr>
+                  <w:r>
+                    <w:t xml:space="preserve">0.1776483</w:t>
+                  </w:r>
+                </w:p>
+              </w:tc>
+              <w:tc>
+                <w:tcPr/>
+                <w:p>
+                  <w:pPr>
+                    <w:pStyle w:val="Compact"/>
+                    <w:jc w:val="right"/>
+                    <w:jc w:val="center"/>
+                  </w:pPr>
+                  <w:r>
+                    <w:t xml:space="preserve">1.059034</w:t>
+                  </w:r>
+                </w:p>
+              </w:tc>
+              <w:tc>
+                <w:tcPr/>
+                <w:p>
+                  <w:pPr>
+                    <w:pStyle w:val="Compact"/>
+                    <w:jc w:val="right"/>
+                    <w:jc w:val="center"/>
+                  </w:pPr>
+                  <w:r>
+                    <w:t xml:space="preserve">0.2895843</w:t>
+                  </w:r>
+                </w:p>
+              </w:tc>
+            </w:tr>
+          </w:tbl>
+          <w:bookmarkEnd w:id="64"/>
+          <w:p/>
+        </w:tc>
+      </w:tr>
+    </w:tbl>
+    <w:bookmarkEnd w:id="65"/>
+    <w:bookmarkStart w:id="67" w:name="bivariate-analysis-age-and-survival"/>
+    <w:p>
+      <w:pPr>
+        <w:pStyle w:val="Heading3"/>
+      </w:pPr>
+      <w:r>
+        <w:t xml:space="preserve">4.2.3 Bivariate Analysis: Age and Survival</w:t>
+      </w:r>
+    </w:p>
+    <w:p>
+      <w:pPr>
+        <w:pStyle w:val="FirstParagraph"/>
+      </w:pPr>
+      <w:r>
+        <w:t xml:space="preserve">The hazard ratio (HR) estimates for different age groups indicate a general trend of increasing risk with age, though statistical significance varies. Compared to the reference group (20-24 years), younger age groups (25-74 years) show HRs between 3.5 and 6.2, but their p-values are above 0.05, suggesting no statistically significant difference in survival risk. However, individuals aged 80-84 years (HR = 7.99, p = 0.038) and 85+ years (HR = 11.01, p = 0.017) have significantly higher mortality risk, indicating poorer survival outcomes in older patients. These findings suggest that age is an important predictor of survival, with the highest risk observed in the oldest age group.</w:t>
+      </w:r>
+      <w:r>
+        <w:t xml:space="preserve"> </w:t>
+      </w:r>
+      <w:hyperlink w:anchor="tbl-summaryhrage">
+        <w:r>
+          <w:rPr>
+            <w:rStyle w:val="Hyperlink"/>
+          </w:rPr>
+          <w:t xml:space="preserve">Table 7</w:t>
+        </w:r>
+      </w:hyperlink>
+      <w:r>
+        <w:t xml:space="preserve"> </w:t>
+      </w:r>
+      <w:r>
+        <w:t xml:space="preserve">shows the HR for diferrent age groups.</w:t>
+      </w:r>
+    </w:p>
+    <w:tbl>
+      <w:tblPr>
+        <w:tblStyle w:val="Table"/>
+        <w:tblW w:type="pct" w:w="5000"/>
+        <w:tblLayout w:type="fixed"/>
+        <w:tblLook w:firstRow="0" w:lastRow="0" w:firstColumn="0" w:lastColumn="0" w:noHBand="0" w:noVBand="0" w:val="0000"/>
+      </w:tblPr>
+      <w:tblGrid>
+        <w:gridCol w:w="7920"/>
+      </w:tblGrid>
+      <w:tr>
+        <w:tc>
+          <w:tcPr/>
+          <w:bookmarkStart w:id="66" w:name="tbl-summaryhrage"/>
+          <w:p>
+            <w:pPr>
+              <w:jc w:val="center"/>
+            </w:pPr>
+            <w:pPr>
+              <w:jc w:val="start"/>
+              <w:spacing w:before="200"/>
+              <w:pStyle w:val="ImageCaption"/>
+            </w:pPr>
+            <w:r>
+              <w:t xml:space="preserve">Table 7: Proportional hazards analysis for different age group.</w:t>
+            </w:r>
+          </w:p>
+          <w:tbl>
+            <w:tblPr>
+              <w:tblStyle w:val="Table"/>
+              <w:tblW w:type="auto" w:w="0"/>
+              <w:tblLook w:firstRow="1" w:lastRow="0" w:firstColumn="0" w:lastColumn="0" w:noHBand="0" w:noVBand="0" w:val="0020"/>
+            </w:tblPr>
+            <w:tblGrid>
+              <w:gridCol w:w="1584"/>
+              <w:gridCol w:w="1584"/>
+              <w:gridCol w:w="1584"/>
+              <w:gridCol w:w="1584"/>
+              <w:gridCol w:w="1584"/>
+            </w:tblGrid>
+            <w:tr>
+              <w:trPr>
+                <w:tblHeader w:val="on"/>
+              </w:trPr>
+              <w:tc>
+                <w:tcPr/>
+                <w:p>
+                  <w:pPr>
+                    <w:pStyle w:val="Compact"/>
+                    <w:jc w:val="left"/>
+                    <w:jc w:val="center"/>
+                  </w:pPr>
+                  <w:r>
+                    <w:t xml:space="preserve">term</w:t>
+                  </w:r>
+                </w:p>
+              </w:tc>
+              <w:tc>
+                <w:tcPr/>
+                <w:p>
+                  <w:pPr>
+                    <w:pStyle w:val="Compact"/>
+                    <w:jc w:val="right"/>
+                    <w:jc w:val="center"/>
+                  </w:pPr>
+                  <w:r>
+                    <w:t xml:space="preserve">estimate</w:t>
+                  </w:r>
+                </w:p>
+              </w:tc>
+              <w:tc>
+                <w:tcPr/>
+                <w:p>
+                  <w:pPr>
+                    <w:pStyle w:val="Compact"/>
+                    <w:jc w:val="right"/>
+                    <w:jc w:val="center"/>
+                  </w:pPr>
+                  <w:r>
+                    <w:t xml:space="preserve">std.error</w:t>
+                  </w:r>
+                </w:p>
+              </w:tc>
+              <w:tc>
+                <w:tcPr/>
+                <w:p>
+                  <w:pPr>
+                    <w:pStyle w:val="Compact"/>
+                    <w:jc w:val="right"/>
+                    <w:jc w:val="center"/>
+                  </w:pPr>
+                  <w:r>
+                    <w:t xml:space="preserve">statistic</w:t>
+                  </w:r>
+                </w:p>
+              </w:tc>
+              <w:tc>
+                <w:tcPr/>
+                <w:p>
+                  <w:pPr>
+                    <w:pStyle w:val="Compact"/>
+                    <w:jc w:val="right"/>
+                    <w:jc w:val="center"/>
+                  </w:pPr>
+                  <w:r>
+                    <w:t xml:space="preserve">p.value</w:t>
                   </w:r>
                 </w:p>
               </w:tc>
@@ -4525,65 +5314,1343 @@
                     <w:jc w:val="center"/>
                   </w:pPr>
                   <w:r>
-                    <w:t xml:space="preserve">GenderO</w:t>
-                  </w:r>
-                </w:p>
-              </w:tc>
-              <w:tc>
-                <w:tcPr/>
-                <w:p>
-                  <w:pPr>
-                    <w:pStyle w:val="Compact"/>
-                    <w:jc w:val="right"/>
-                    <w:jc w:val="center"/>
-                  </w:pPr>
-                  <w:r>
-                    <w:t xml:space="preserve">-4.7644739</w:t>
-                  </w:r>
-                </w:p>
-              </w:tc>
-              <w:tc>
-                <w:tcPr/>
-                <w:p>
-                  <w:pPr>
-                    <w:pStyle w:val="Compact"/>
-                    <w:jc w:val="right"/>
-                    <w:jc w:val="center"/>
-                  </w:pPr>
-                  <w:r>
-                    <w:t xml:space="preserve">19.0114155</w:t>
-                  </w:r>
-                </w:p>
-              </w:tc>
-              <w:tc>
-                <w:tcPr/>
-                <w:p>
-                  <w:pPr>
-                    <w:pStyle w:val="Compact"/>
-                    <w:jc w:val="right"/>
-                    <w:jc w:val="center"/>
-                  </w:pPr>
-                  <w:r>
-                    <w:t xml:space="preserve">-0.2506112</w:t>
-                  </w:r>
-                </w:p>
-              </w:tc>
-              <w:tc>
-                <w:tcPr/>
-                <w:p>
-                  <w:pPr>
-                    <w:pStyle w:val="Compact"/>
-                    <w:jc w:val="right"/>
-                    <w:jc w:val="center"/>
-                  </w:pPr>
-                  <w:r>
-                    <w:t xml:space="preserve">0.8120871</w:t>
+                    <w:t xml:space="preserve">25-29</w:t>
+                  </w:r>
+                </w:p>
+              </w:tc>
+              <w:tc>
+                <w:tcPr/>
+                <w:p>
+                  <w:pPr>
+                    <w:pStyle w:val="Compact"/>
+                    <w:jc w:val="right"/>
+                    <w:jc w:val="center"/>
+                  </w:pPr>
+                  <w:r>
+                    <w:t xml:space="preserve">3.932239</w:t>
+                  </w:r>
+                </w:p>
+              </w:tc>
+              <w:tc>
+                <w:tcPr/>
+                <w:p>
+                  <w:pPr>
+                    <w:pStyle w:val="Compact"/>
+                    <w:jc w:val="right"/>
+                    <w:jc w:val="center"/>
+                  </w:pPr>
+                  <w:r>
+                    <w:t xml:space="preserve">1.035126</w:t>
+                  </w:r>
+                </w:p>
+              </w:tc>
+              <w:tc>
+                <w:tcPr/>
+                <w:p>
+                  <w:pPr>
+                    <w:pStyle w:val="Compact"/>
+                    <w:jc w:val="right"/>
+                    <w:jc w:val="center"/>
+                  </w:pPr>
+                  <w:r>
+                    <w:t xml:space="preserve">1.322746</w:t>
+                  </w:r>
+                </w:p>
+              </w:tc>
+              <w:tc>
+                <w:tcPr/>
+                <w:p>
+                  <w:pPr>
+                    <w:pStyle w:val="Compact"/>
+                    <w:jc w:val="right"/>
+                    <w:jc w:val="center"/>
+                  </w:pPr>
+                  <w:r>
+                    <w:t xml:space="preserve">0.1859200</w:t>
+                  </w:r>
+                </w:p>
+              </w:tc>
+            </w:tr>
+            <w:tr>
+              <w:tc>
+                <w:tcPr/>
+                <w:p>
+                  <w:pPr>
+                    <w:pStyle w:val="Compact"/>
+                    <w:jc w:val="left"/>
+                    <w:jc w:val="center"/>
+                  </w:pPr>
+                  <w:r>
+                    <w:t xml:space="preserve">30-34</w:t>
+                  </w:r>
+                </w:p>
+              </w:tc>
+              <w:tc>
+                <w:tcPr/>
+                <w:p>
+                  <w:pPr>
+                    <w:pStyle w:val="Compact"/>
+                    <w:jc w:val="right"/>
+                    <w:jc w:val="center"/>
+                  </w:pPr>
+                  <w:r>
+                    <w:t xml:space="preserve">3.585583</w:t>
+                  </w:r>
+                </w:p>
+              </w:tc>
+              <w:tc>
+                <w:tcPr/>
+                <w:p>
+                  <w:pPr>
+                    <w:pStyle w:val="Compact"/>
+                    <w:jc w:val="right"/>
+                    <w:jc w:val="center"/>
+                  </w:pPr>
+                  <w:r>
+                    <w:t xml:space="preserve">1.025991</w:t>
+                  </w:r>
+                </w:p>
+              </w:tc>
+              <w:tc>
+                <w:tcPr/>
+                <w:p>
+                  <w:pPr>
+                    <w:pStyle w:val="Compact"/>
+                    <w:jc w:val="right"/>
+                    <w:jc w:val="center"/>
+                  </w:pPr>
+                  <w:r>
+                    <w:t xml:space="preserve">1.244573</w:t>
+                  </w:r>
+                </w:p>
+              </w:tc>
+              <w:tc>
+                <w:tcPr/>
+                <w:p>
+                  <w:pPr>
+                    <w:pStyle w:val="Compact"/>
+                    <w:jc w:val="right"/>
+                    <w:jc w:val="center"/>
+                  </w:pPr>
+                  <w:r>
+                    <w:t xml:space="preserve">0.2132888</w:t>
+                  </w:r>
+                </w:p>
+              </w:tc>
+            </w:tr>
+            <w:tr>
+              <w:tc>
+                <w:tcPr/>
+                <w:p>
+                  <w:pPr>
+                    <w:pStyle w:val="Compact"/>
+                    <w:jc w:val="left"/>
+                    <w:jc w:val="center"/>
+                  </w:pPr>
+                  <w:r>
+                    <w:t xml:space="preserve">35-39</w:t>
+                  </w:r>
+                </w:p>
+              </w:tc>
+              <w:tc>
+                <w:tcPr/>
+                <w:p>
+                  <w:pPr>
+                    <w:pStyle w:val="Compact"/>
+                    <w:jc w:val="right"/>
+                    <w:jc w:val="center"/>
+                  </w:pPr>
+                  <w:r>
+                    <w:t xml:space="preserve">3.572297</w:t>
+                  </w:r>
+                </w:p>
+              </w:tc>
+              <w:tc>
+                <w:tcPr/>
+                <w:p>
+                  <w:pPr>
+                    <w:pStyle w:val="Compact"/>
+                    <w:jc w:val="right"/>
+                    <w:jc w:val="center"/>
+                  </w:pPr>
+                  <w:r>
+                    <w:t xml:space="preserve">1.012148</w:t>
+                  </w:r>
+                </w:p>
+              </w:tc>
+              <w:tc>
+                <w:tcPr/>
+                <w:p>
+                  <w:pPr>
+                    <w:pStyle w:val="Compact"/>
+                    <w:jc w:val="right"/>
+                    <w:jc w:val="center"/>
+                  </w:pPr>
+                  <w:r>
+                    <w:t xml:space="preserve">1.257927</w:t>
+                  </w:r>
+                </w:p>
+              </w:tc>
+              <w:tc>
+                <w:tcPr/>
+                <w:p>
+                  <w:pPr>
+                    <w:pStyle w:val="Compact"/>
+                    <w:jc w:val="right"/>
+                    <w:jc w:val="center"/>
+                  </w:pPr>
+                  <w:r>
+                    <w:t xml:space="preserve">0.2084181</w:t>
+                  </w:r>
+                </w:p>
+              </w:tc>
+            </w:tr>
+            <w:tr>
+              <w:tc>
+                <w:tcPr/>
+                <w:p>
+                  <w:pPr>
+                    <w:pStyle w:val="Compact"/>
+                    <w:jc w:val="left"/>
+                    <w:jc w:val="center"/>
+                  </w:pPr>
+                  <w:r>
+                    <w:t xml:space="preserve">40-44</w:t>
+                  </w:r>
+                </w:p>
+              </w:tc>
+              <w:tc>
+                <w:tcPr/>
+                <w:p>
+                  <w:pPr>
+                    <w:pStyle w:val="Compact"/>
+                    <w:jc w:val="right"/>
+                    <w:jc w:val="center"/>
+                  </w:pPr>
+                  <w:r>
+                    <w:t xml:space="preserve">3.536501</w:t>
+                  </w:r>
+                </w:p>
+              </w:tc>
+              <w:tc>
+                <w:tcPr/>
+                <w:p>
+                  <w:pPr>
+                    <w:pStyle w:val="Compact"/>
+                    <w:jc w:val="right"/>
+                    <w:jc w:val="center"/>
+                  </w:pPr>
+                  <w:r>
+                    <w:t xml:space="preserve">1.004861</w:t>
+                  </w:r>
+                </w:p>
+              </w:tc>
+              <w:tc>
+                <w:tcPr/>
+                <w:p>
+                  <w:pPr>
+                    <w:pStyle w:val="Compact"/>
+                    <w:jc w:val="right"/>
+                    <w:jc w:val="center"/>
+                  </w:pPr>
+                  <w:r>
+                    <w:t xml:space="preserve">1.257027</w:t>
+                  </w:r>
+                </w:p>
+              </w:tc>
+              <w:tc>
+                <w:tcPr/>
+                <w:p>
+                  <w:pPr>
+                    <w:pStyle w:val="Compact"/>
+                    <w:jc w:val="right"/>
+                    <w:jc w:val="center"/>
+                  </w:pPr>
+                  <w:r>
+                    <w:t xml:space="preserve">0.2087438</w:t>
+                  </w:r>
+                </w:p>
+              </w:tc>
+            </w:tr>
+            <w:tr>
+              <w:tc>
+                <w:tcPr/>
+                <w:p>
+                  <w:pPr>
+                    <w:pStyle w:val="Compact"/>
+                    <w:jc w:val="left"/>
+                    <w:jc w:val="center"/>
+                  </w:pPr>
+                  <w:r>
+                    <w:t xml:space="preserve">45-49</w:t>
+                  </w:r>
+                </w:p>
+              </w:tc>
+              <w:tc>
+                <w:tcPr/>
+                <w:p>
+                  <w:pPr>
+                    <w:pStyle w:val="Compact"/>
+                    <w:jc w:val="right"/>
+                    <w:jc w:val="center"/>
+                  </w:pPr>
+                  <w:r>
+                    <w:t xml:space="preserve">4.035494</w:t>
+                  </w:r>
+                </w:p>
+              </w:tc>
+              <w:tc>
+                <w:tcPr/>
+                <w:p>
+                  <w:pPr>
+                    <w:pStyle w:val="Compact"/>
+                    <w:jc w:val="right"/>
+                    <w:jc w:val="center"/>
+                  </w:pPr>
+                  <w:r>
+                    <w:t xml:space="preserve">1.002636</w:t>
+                  </w:r>
+                </w:p>
+              </w:tc>
+              <w:tc>
+                <w:tcPr/>
+                <w:p>
+                  <w:pPr>
+                    <w:pStyle w:val="Compact"/>
+                    <w:jc w:val="right"/>
+                    <w:jc w:val="center"/>
+                  </w:pPr>
+                  <w:r>
+                    <w:t xml:space="preserve">1.391461</w:t>
+                  </w:r>
+                </w:p>
+              </w:tc>
+              <w:tc>
+                <w:tcPr/>
+                <w:p>
+                  <w:pPr>
+                    <w:pStyle w:val="Compact"/>
+                    <w:jc w:val="right"/>
+                    <w:jc w:val="center"/>
+                  </w:pPr>
+                  <w:r>
+                    <w:t xml:space="preserve">0.1640858</w:t>
+                  </w:r>
+                </w:p>
+              </w:tc>
+            </w:tr>
+            <w:tr>
+              <w:tc>
+                <w:tcPr/>
+                <w:p>
+                  <w:pPr>
+                    <w:pStyle w:val="Compact"/>
+                    <w:jc w:val="left"/>
+                    <w:jc w:val="center"/>
+                  </w:pPr>
+                  <w:r>
+                    <w:t xml:space="preserve">50-54</w:t>
+                  </w:r>
+                </w:p>
+              </w:tc>
+              <w:tc>
+                <w:tcPr/>
+                <w:p>
+                  <w:pPr>
+                    <w:pStyle w:val="Compact"/>
+                    <w:jc w:val="right"/>
+                    <w:jc w:val="center"/>
+                  </w:pPr>
+                  <w:r>
+                    <w:t xml:space="preserve">4.762009</w:t>
+                  </w:r>
+                </w:p>
+              </w:tc>
+              <w:tc>
+                <w:tcPr/>
+                <w:p>
+                  <w:pPr>
+                    <w:pStyle w:val="Compact"/>
+                    <w:jc w:val="right"/>
+                    <w:jc w:val="center"/>
+                  </w:pPr>
+                  <w:r>
+                    <w:t xml:space="preserve">1.001340</w:t>
+                  </w:r>
+                </w:p>
+              </w:tc>
+              <w:tc>
+                <w:tcPr/>
+                <w:p>
+                  <w:pPr>
+                    <w:pStyle w:val="Compact"/>
+                    <w:jc w:val="right"/>
+                    <w:jc w:val="center"/>
+                  </w:pPr>
+                  <w:r>
+                    <w:t xml:space="preserve">1.558582</w:t>
+                  </w:r>
+                </w:p>
+              </w:tc>
+              <w:tc>
+                <w:tcPr/>
+                <w:p>
+                  <w:pPr>
+                    <w:pStyle w:val="Compact"/>
+                    <w:jc w:val="right"/>
+                    <w:jc w:val="center"/>
+                  </w:pPr>
+                  <w:r>
+                    <w:t xml:space="preserve">0.1190954</w:t>
+                  </w:r>
+                </w:p>
+              </w:tc>
+            </w:tr>
+            <w:tr>
+              <w:tc>
+                <w:tcPr/>
+                <w:p>
+                  <w:pPr>
+                    <w:pStyle w:val="Compact"/>
+                    <w:jc w:val="left"/>
+                    <w:jc w:val="center"/>
+                  </w:pPr>
+                  <w:r>
+                    <w:t xml:space="preserve">55-59</w:t>
+                  </w:r>
+                </w:p>
+              </w:tc>
+              <w:tc>
+                <w:tcPr/>
+                <w:p>
+                  <w:pPr>
+                    <w:pStyle w:val="Compact"/>
+                    <w:jc w:val="right"/>
+                    <w:jc w:val="center"/>
+                  </w:pPr>
+                  <w:r>
+                    <w:t xml:space="preserve">4.913059</w:t>
+                  </w:r>
+                </w:p>
+              </w:tc>
+              <w:tc>
+                <w:tcPr/>
+                <w:p>
+                  <w:pPr>
+                    <w:pStyle w:val="Compact"/>
+                    <w:jc w:val="right"/>
+                    <w:jc w:val="center"/>
+                  </w:pPr>
+                  <w:r>
+                    <w:t xml:space="preserve">1.000828</w:t>
+                  </w:r>
+                </w:p>
+              </w:tc>
+              <w:tc>
+                <w:tcPr/>
+                <w:p>
+                  <w:pPr>
+                    <w:pStyle w:val="Compact"/>
+                    <w:jc w:val="right"/>
+                    <w:jc w:val="center"/>
+                  </w:pPr>
+                  <w:r>
+                    <w:t xml:space="preserve">1.590579</w:t>
+                  </w:r>
+                </w:p>
+              </w:tc>
+              <w:tc>
+                <w:tcPr/>
+                <w:p>
+                  <w:pPr>
+                    <w:pStyle w:val="Compact"/>
+                    <w:jc w:val="right"/>
+                    <w:jc w:val="center"/>
+                  </w:pPr>
+                  <w:r>
+                    <w:t xml:space="preserve">0.1117043</w:t>
+                  </w:r>
+                </w:p>
+              </w:tc>
+            </w:tr>
+            <w:tr>
+              <w:tc>
+                <w:tcPr/>
+                <w:p>
+                  <w:pPr>
+                    <w:pStyle w:val="Compact"/>
+                    <w:jc w:val="left"/>
+                    <w:jc w:val="center"/>
+                  </w:pPr>
+                  <w:r>
+                    <w:t xml:space="preserve">60-64</w:t>
+                  </w:r>
+                </w:p>
+              </w:tc>
+              <w:tc>
+                <w:tcPr/>
+                <w:p>
+                  <w:pPr>
+                    <w:pStyle w:val="Compact"/>
+                    <w:jc w:val="right"/>
+                    <w:jc w:val="center"/>
+                  </w:pPr>
+                  <w:r>
+                    <w:t xml:space="preserve">5.207184</w:t>
+                  </w:r>
+                </w:p>
+              </w:tc>
+              <w:tc>
+                <w:tcPr/>
+                <w:p>
+                  <w:pPr>
+                    <w:pStyle w:val="Compact"/>
+                    <w:jc w:val="right"/>
+                    <w:jc w:val="center"/>
+                  </w:pPr>
+                  <w:r>
+                    <w:t xml:space="preserve">1.000657</w:t>
+                  </w:r>
+                </w:p>
+              </w:tc>
+              <w:tc>
+                <w:tcPr/>
+                <w:p>
+                  <w:pPr>
+                    <w:pStyle w:val="Compact"/>
+                    <w:jc w:val="right"/>
+                    <w:jc w:val="center"/>
+                  </w:pPr>
+                  <w:r>
+                    <w:t xml:space="preserve">1.648955</w:t>
+                  </w:r>
+                </w:p>
+              </w:tc>
+              <w:tc>
+                <w:tcPr/>
+                <w:p>
+                  <w:pPr>
+                    <w:pStyle w:val="Compact"/>
+                    <w:jc w:val="right"/>
+                    <w:jc w:val="center"/>
+                  </w:pPr>
+                  <w:r>
+                    <w:t xml:space="preserve">0.0991568</w:t>
+                  </w:r>
+                </w:p>
+              </w:tc>
+            </w:tr>
+            <w:tr>
+              <w:tc>
+                <w:tcPr/>
+                <w:p>
+                  <w:pPr>
+                    <w:pStyle w:val="Compact"/>
+                    <w:jc w:val="left"/>
+                    <w:jc w:val="center"/>
+                  </w:pPr>
+                  <w:r>
+                    <w:t xml:space="preserve">65-69</w:t>
+                  </w:r>
+                </w:p>
+              </w:tc>
+              <w:tc>
+                <w:tcPr/>
+                <w:p>
+                  <w:pPr>
+                    <w:pStyle w:val="Compact"/>
+                    <w:jc w:val="right"/>
+                    <w:jc w:val="center"/>
+                  </w:pPr>
+                  <w:r>
+                    <w:t xml:space="preserve">5.110758</w:t>
+                  </w:r>
+                </w:p>
+              </w:tc>
+              <w:tc>
+                <w:tcPr/>
+                <w:p>
+                  <w:pPr>
+                    <w:pStyle w:val="Compact"/>
+                    <w:jc w:val="right"/>
+                    <w:jc w:val="center"/>
+                  </w:pPr>
+                  <w:r>
+                    <w:t xml:space="preserve">1.000690</w:t>
+                  </w:r>
+                </w:p>
+              </w:tc>
+              <w:tc>
+                <w:tcPr/>
+                <w:p>
+                  <w:pPr>
+                    <w:pStyle w:val="Compact"/>
+                    <w:jc w:val="right"/>
+                    <w:jc w:val="center"/>
+                  </w:pPr>
+                  <w:r>
+                    <w:t xml:space="preserve">1.630223</w:t>
+                  </w:r>
+                </w:p>
+              </w:tc>
+              <w:tc>
+                <w:tcPr/>
+                <w:p>
+                  <w:pPr>
+                    <w:pStyle w:val="Compact"/>
+                    <w:jc w:val="right"/>
+                    <w:jc w:val="center"/>
+                  </w:pPr>
+                  <w:r>
+                    <w:t xml:space="preserve">0.1030545</w:t>
+                  </w:r>
+                </w:p>
+              </w:tc>
+            </w:tr>
+            <w:tr>
+              <w:tc>
+                <w:tcPr/>
+                <w:p>
+                  <w:pPr>
+                    <w:pStyle w:val="Compact"/>
+                    <w:jc w:val="left"/>
+                    <w:jc w:val="center"/>
+                  </w:pPr>
+                  <w:r>
+                    <w:t xml:space="preserve">70-74</w:t>
+                  </w:r>
+                </w:p>
+              </w:tc>
+              <w:tc>
+                <w:tcPr/>
+                <w:p>
+                  <w:pPr>
+                    <w:pStyle w:val="Compact"/>
+                    <w:jc w:val="right"/>
+                    <w:jc w:val="center"/>
+                  </w:pPr>
+                  <w:r>
+                    <w:t xml:space="preserve">6.178850</w:t>
+                  </w:r>
+                </w:p>
+              </w:tc>
+              <w:tc>
+                <w:tcPr/>
+                <w:p>
+                  <w:pPr>
+                    <w:pStyle w:val="Compact"/>
+                    <w:jc w:val="right"/>
+                    <w:jc w:val="center"/>
+                  </w:pPr>
+                  <w:r>
+                    <w:t xml:space="preserve">1.000836</w:t>
+                  </w:r>
+                </w:p>
+              </w:tc>
+              <w:tc>
+                <w:tcPr/>
+                <w:p>
+                  <w:pPr>
+                    <w:pStyle w:val="Compact"/>
+                    <w:jc w:val="right"/>
+                    <w:jc w:val="center"/>
+                  </w:pPr>
+                  <w:r>
+                    <w:t xml:space="preserve">1.819611</w:t>
+                  </w:r>
+                </w:p>
+              </w:tc>
+              <w:tc>
+                <w:tcPr/>
+                <w:p>
+                  <w:pPr>
+                    <w:pStyle w:val="Compact"/>
+                    <w:jc w:val="right"/>
+                    <w:jc w:val="center"/>
+                  </w:pPr>
+                  <w:r>
+                    <w:t xml:space="preserve">0.0688182</w:t>
+                  </w:r>
+                </w:p>
+              </w:tc>
+            </w:tr>
+            <w:tr>
+              <w:tc>
+                <w:tcPr/>
+                <w:p>
+                  <w:pPr>
+                    <w:pStyle w:val="Compact"/>
+                    <w:jc w:val="left"/>
+                    <w:jc w:val="center"/>
+                  </w:pPr>
+                  <w:r>
+                    <w:t xml:space="preserve">75-79</w:t>
+                  </w:r>
+                </w:p>
+              </w:tc>
+              <w:tc>
+                <w:tcPr/>
+                <w:p>
+                  <w:pPr>
+                    <w:pStyle w:val="Compact"/>
+                    <w:jc w:val="right"/>
+                    <w:jc w:val="center"/>
+                  </w:pPr>
+                  <w:r>
+                    <w:t xml:space="preserve">6.935713</w:t>
+                  </w:r>
+                </w:p>
+              </w:tc>
+              <w:tc>
+                <w:tcPr/>
+                <w:p>
+                  <w:pPr>
+                    <w:pStyle w:val="Compact"/>
+                    <w:jc w:val="right"/>
+                    <w:jc w:val="center"/>
+                  </w:pPr>
+                  <w:r>
+                    <w:t xml:space="preserve">1.001099</w:t>
+                  </w:r>
+                </w:p>
+              </w:tc>
+              <w:tc>
+                <w:tcPr/>
+                <w:p>
+                  <w:pPr>
+                    <w:pStyle w:val="Compact"/>
+                    <w:jc w:val="right"/>
+                    <w:jc w:val="center"/>
+                  </w:pPr>
+                  <w:r>
+                    <w:t xml:space="preserve">1.934557</w:t>
+                  </w:r>
+                </w:p>
+              </w:tc>
+              <w:tc>
+                <w:tcPr/>
+                <w:p>
+                  <w:pPr>
+                    <w:pStyle w:val="Compact"/>
+                    <w:jc w:val="right"/>
+                    <w:jc w:val="center"/>
+                  </w:pPr>
+                  <w:r>
+                    <w:t xml:space="preserve">0.0530447</w:t>
+                  </w:r>
+                </w:p>
+              </w:tc>
+            </w:tr>
+            <w:tr>
+              <w:tc>
+                <w:tcPr/>
+                <w:p>
+                  <w:pPr>
+                    <w:pStyle w:val="Compact"/>
+                    <w:jc w:val="left"/>
+                    <w:jc w:val="center"/>
+                  </w:pPr>
+                  <w:r>
+                    <w:t xml:space="preserve">80-84</w:t>
+                  </w:r>
+                </w:p>
+              </w:tc>
+              <w:tc>
+                <w:tcPr/>
+                <w:p>
+                  <w:pPr>
+                    <w:pStyle w:val="Compact"/>
+                    <w:jc w:val="right"/>
+                    <w:jc w:val="center"/>
+                  </w:pPr>
+                  <w:r>
+                    <w:t xml:space="preserve">7.993028</w:t>
+                  </w:r>
+                </w:p>
+              </w:tc>
+              <w:tc>
+                <w:tcPr/>
+                <w:p>
+                  <w:pPr>
+                    <w:pStyle w:val="Compact"/>
+                    <w:jc w:val="right"/>
+                    <w:jc w:val="center"/>
+                  </w:pPr>
+                  <w:r>
+                    <w:t xml:space="preserve">1.001564</w:t>
+                  </w:r>
+                </w:p>
+              </w:tc>
+              <w:tc>
+                <w:tcPr/>
+                <w:p>
+                  <w:pPr>
+                    <w:pStyle w:val="Compact"/>
+                    <w:jc w:val="right"/>
+                    <w:jc w:val="center"/>
+                  </w:pPr>
+                  <w:r>
+                    <w:t xml:space="preserve">2.075323</w:t>
+                  </w:r>
+                </w:p>
+              </w:tc>
+              <w:tc>
+                <w:tcPr/>
+                <w:p>
+                  <w:pPr>
+                    <w:pStyle w:val="Compact"/>
+                    <w:jc w:val="right"/>
+                    <w:jc w:val="center"/>
+                  </w:pPr>
+                  <w:r>
+                    <w:t xml:space="preserve">0.0379566</w:t>
+                  </w:r>
+                </w:p>
+              </w:tc>
+            </w:tr>
+            <w:tr>
+              <w:tc>
+                <w:tcPr/>
+                <w:p>
+                  <w:pPr>
+                    <w:pStyle w:val="Compact"/>
+                    <w:jc w:val="left"/>
+                    <w:jc w:val="center"/>
+                  </w:pPr>
+                  <w:r>
+                    <w:t xml:space="preserve">age_group85+ years</w:t>
+                  </w:r>
+                </w:p>
+              </w:tc>
+              <w:tc>
+                <w:tcPr/>
+                <w:p>
+                  <w:pPr>
+                    <w:pStyle w:val="Compact"/>
+                    <w:jc w:val="right"/>
+                    <w:jc w:val="center"/>
+                  </w:pPr>
+                  <w:r>
+                    <w:t xml:space="preserve">11.008004</w:t>
+                  </w:r>
+                </w:p>
+              </w:tc>
+              <w:tc>
+                <w:tcPr/>
+                <w:p>
+                  <w:pPr>
+                    <w:pStyle w:val="Compact"/>
+                    <w:jc w:val="right"/>
+                    <w:jc w:val="center"/>
+                  </w:pPr>
+                  <w:r>
+                    <w:t xml:space="preserve">1.002149</w:t>
+                  </w:r>
+                </w:p>
+              </w:tc>
+              <w:tc>
+                <w:tcPr/>
+                <w:p>
+                  <w:pPr>
+                    <w:pStyle w:val="Compact"/>
+                    <w:jc w:val="right"/>
+                    <w:jc w:val="center"/>
+                  </w:pPr>
+                  <w:r>
+                    <w:t xml:space="preserve">2.393480</w:t>
+                  </w:r>
+                </w:p>
+              </w:tc>
+              <w:tc>
+                <w:tcPr/>
+                <w:p>
+                  <w:pPr>
+                    <w:pStyle w:val="Compact"/>
+                    <w:jc w:val="right"/>
+                    <w:jc w:val="center"/>
+                  </w:pPr>
+                  <w:r>
+                    <w:t xml:space="preserve">0.0166894</w:t>
                   </w:r>
                 </w:p>
               </w:tc>
             </w:tr>
           </w:tbl>
-          <w:bookmarkEnd w:id="53"/>
+          <w:bookmarkEnd w:id="66"/>
+          <w:p/>
+        </w:tc>
+      </w:tr>
+    </w:tbl>
+    <w:bookmarkEnd w:id="67"/>
+    <w:bookmarkStart w:id="68" w:name="multivariable-analysis"/>
+    <w:p>
+      <w:pPr>
+        <w:pStyle w:val="Heading3"/>
+      </w:pPr>
+      <w:r>
+        <w:t xml:space="preserve">4.2.4 Multivariable analysis</w:t>
+      </w:r>
+    </w:p>
+    <w:p>
+      <w:pPr>
+        <w:pStyle w:val="FirstParagraph"/>
+      </w:pPr>
+      <w:r>
+        <w:t xml:space="preserve">The multivariable Cox proportional hazards model results indicate that metastasis to the bone (HR = 1.30, p &lt; 0.001), brain (HR = 1.72, p &lt; 0.001), liver (HR = 1.66, p &lt; 0.001), and lung (HR = 1.51, p &lt; 0.001) are all significantly associated with poorer survival outcomes. Among racial groups, Black patients (HR = 1.39, p &lt; 0.001) had significantly worse survival compared to White patients, while Asian or Pacific Islander and American Indian/Alaska Native groups did not show a statistically significant difference.</w:t>
+      </w:r>
+    </w:p>
+    <w:p>
+      <w:pPr>
+        <w:pStyle w:val="BodyText"/>
+      </w:pPr>
+      <w:r>
+        <w:t xml:space="preserve">Regarding age, survival risk generally increased with older age, with statistically significant increases observed in the 70-74 years (HR = 7.26, p = 0.048), 75-79 years (HR = 7.91, p = 0.039), 80-84 years (HR = 9.53, p = 0.025), and 85+ years (HR = 12.75, p = 0.011) groups, indicating poorer survival outcomes in older patients.</w:t>
+      </w:r>
+    </w:p>
+    <w:p>
+      <w:pPr>
+        <w:pStyle w:val="BodyText"/>
+      </w:pPr>
+      <w:r>
+        <w:t xml:space="preserve">Year of diagnosis did not show a consistent or significant trend, suggesting no clear improvement or decline in survival based on the year of diagnosis. Household income was associated with survival, with patients in the $50,000 - $54,999 (HR = 1.16, p = 0.011) and $65,000 - $69,999 (HR = 1.12, p = 0.030) categories showing significantly higher risk compared to those earning $75,000+. However, other income groups did not show significant differences.</w:t>
+      </w:r>
+    </w:p>
+    <w:p>
+      <w:pPr>
+        <w:pStyle w:val="BodyText"/>
+      </w:pPr>
+      <w:r>
+        <w:t xml:space="preserve">Overall, metastasis, age, and race appear to be key determinants of survival, with Black race and older age groups associated with poorer outcomes.</w:t>
+      </w:r>
+    </w:p>
+    <w:bookmarkEnd w:id="68"/>
+    <w:bookmarkEnd w:id="69"/>
+    <w:bookmarkStart w:id="71" w:name="full-analysis"/>
+    <w:p>
+      <w:pPr>
+        <w:pStyle w:val="Heading2"/>
+      </w:pPr>
+      <w:r>
+        <w:t xml:space="preserve">4.3 Full analysis</w:t>
+      </w:r>
+    </w:p>
+    <w:p>
+      <w:pPr>
+        <w:pStyle w:val="FirstParagraph"/>
+      </w:pPr>
+      <w:r>
+        <w:rPr>
+          <w:i/>
+          <w:iCs/>
+        </w:rPr>
+        <w:t xml:space="preserve">Use one or several suitable statistical/machine learning methods to analyze your data and to produce meaningful figures, tables, etc. This might again be code that is best placed in one or several separate R scripts that need to be well documented. You want the code to produce figures and data ready for display as tables, and save those. Then you load them here.</w:t>
+      </w:r>
+    </w:p>
+    <w:p>
+      <w:pPr>
+        <w:pStyle w:val="BodyText"/>
+      </w:pPr>
+      <w:r>
+        <w:t xml:space="preserve">Example</w:t>
+      </w:r>
+      <w:r>
+        <w:t xml:space="preserve"> </w:t>
+      </w:r>
+      <w:hyperlink w:anchor="tbl-resulttable2">
+        <w:r>
+          <w:rPr>
+            <w:rStyle w:val="Hyperlink"/>
+          </w:rPr>
+          <w:t xml:space="preserve">Table 8</w:t>
+        </w:r>
+      </w:hyperlink>
+      <w:r>
+        <w:t xml:space="preserve"> </w:t>
+      </w:r>
+      <w:r>
+        <w:t xml:space="preserve">shows a summary of a linear model fit.</w:t>
+      </w:r>
+    </w:p>
+    <w:tbl>
+      <w:tblPr>
+        <w:tblStyle w:val="Table"/>
+        <w:tblW w:type="pct" w:w="5000"/>
+        <w:tblLayout w:type="fixed"/>
+        <w:tblLook w:firstRow="0" w:lastRow="0" w:firstColumn="0" w:lastColumn="0" w:noHBand="0" w:noVBand="0" w:val="0000"/>
+      </w:tblPr>
+      <w:tblGrid>
+        <w:gridCol w:w="7920"/>
+      </w:tblGrid>
+      <w:tr>
+        <w:tc>
+          <w:tcPr/>
+          <w:bookmarkStart w:id="70" w:name="tbl-resulttable2"/>
+          <w:p>
+            <w:pPr>
+              <w:jc w:val="center"/>
+            </w:pPr>
+            <w:pPr>
+              <w:jc w:val="start"/>
+              <w:spacing w:before="200"/>
+              <w:pStyle w:val="ImageCaption"/>
+            </w:pPr>
+            <w:r>
+              <w:t xml:space="preserve">Table 8: Linear model fit table.</w:t>
+            </w:r>
+          </w:p>
+          <w:tbl>
+            <w:tblPr>
+              <w:tblStyle w:val="Table"/>
+              <w:tblW w:type="auto" w:w="0"/>
+              <w:tblLook w:firstRow="1" w:lastRow="0" w:firstColumn="0" w:lastColumn="0" w:noHBand="0" w:noVBand="0" w:val="0020"/>
+            </w:tblPr>
+            <w:tblGrid>
+              <w:gridCol w:w="1584"/>
+              <w:gridCol w:w="1584"/>
+              <w:gridCol w:w="1584"/>
+              <w:gridCol w:w="1584"/>
+              <w:gridCol w:w="1584"/>
+            </w:tblGrid>
+            <w:tr>
+              <w:trPr>
+                <w:tblHeader w:val="on"/>
+              </w:trPr>
+              <w:tc>
+                <w:tcPr/>
+                <w:p>
+                  <w:pPr>
+                    <w:pStyle w:val="Compact"/>
+                    <w:jc w:val="left"/>
+                    <w:jc w:val="center"/>
+                  </w:pPr>
+                  <w:r>
+                    <w:t xml:space="preserve">term</w:t>
+                  </w:r>
+                </w:p>
+              </w:tc>
+              <w:tc>
+                <w:tcPr/>
+                <w:p>
+                  <w:pPr>
+                    <w:pStyle w:val="Compact"/>
+                    <w:jc w:val="right"/>
+                    <w:jc w:val="center"/>
+                  </w:pPr>
+                  <w:r>
+                    <w:t xml:space="preserve">estimate</w:t>
+                  </w:r>
+                </w:p>
+              </w:tc>
+              <w:tc>
+                <w:tcPr/>
+                <w:p>
+                  <w:pPr>
+                    <w:pStyle w:val="Compact"/>
+                    <w:jc w:val="right"/>
+                    <w:jc w:val="center"/>
+                  </w:pPr>
+                  <w:r>
+                    <w:t xml:space="preserve">std.error</w:t>
+                  </w:r>
+                </w:p>
+              </w:tc>
+              <w:tc>
+                <w:tcPr/>
+                <w:p>
+                  <w:pPr>
+                    <w:pStyle w:val="Compact"/>
+                    <w:jc w:val="right"/>
+                    <w:jc w:val="center"/>
+                  </w:pPr>
+                  <w:r>
+                    <w:t xml:space="preserve">statistic</w:t>
+                  </w:r>
+                </w:p>
+              </w:tc>
+              <w:tc>
+                <w:tcPr/>
+                <w:p>
+                  <w:pPr>
+                    <w:pStyle w:val="Compact"/>
+                    <w:jc w:val="right"/>
+                    <w:jc w:val="center"/>
+                  </w:pPr>
+                  <w:r>
+                    <w:t xml:space="preserve">p.value</w:t>
+                  </w:r>
+                </w:p>
+              </w:tc>
+            </w:tr>
+            <w:tr>
+              <w:tc>
+                <w:tcPr/>
+                <w:p>
+                  <w:pPr>
+                    <w:pStyle w:val="Compact"/>
+                    <w:jc w:val="left"/>
+                    <w:jc w:val="center"/>
+                  </w:pPr>
+                  <w:r>
+                    <w:t xml:space="preserve">(Intercept)</w:t>
+                  </w:r>
+                </w:p>
+              </w:tc>
+              <w:tc>
+                <w:tcPr/>
+                <w:p>
+                  <w:pPr>
+                    <w:pStyle w:val="Compact"/>
+                    <w:jc w:val="right"/>
+                    <w:jc w:val="center"/>
+                  </w:pPr>
+                  <w:r>
+                    <w:t xml:space="preserve">149.2726967</w:t>
+                  </w:r>
+                </w:p>
+              </w:tc>
+              <w:tc>
+                <w:tcPr/>
+                <w:p>
+                  <w:pPr>
+                    <w:pStyle w:val="Compact"/>
+                    <w:jc w:val="right"/>
+                    <w:jc w:val="center"/>
+                  </w:pPr>
+                  <w:r>
+                    <w:t xml:space="preserve">23.3823360</w:t>
+                  </w:r>
+                </w:p>
+              </w:tc>
+              <w:tc>
+                <w:tcPr/>
+                <w:p>
+                  <w:pPr>
+                    <w:pStyle w:val="Compact"/>
+                    <w:jc w:val="right"/>
+                    <w:jc w:val="center"/>
+                  </w:pPr>
+                  <w:r>
+                    <w:t xml:space="preserve">6.3839942</w:t>
+                  </w:r>
+                </w:p>
+              </w:tc>
+              <w:tc>
+                <w:tcPr/>
+                <w:p>
+                  <w:pPr>
+                    <w:pStyle w:val="Compact"/>
+                    <w:jc w:val="right"/>
+                    <w:jc w:val="center"/>
+                  </w:pPr>
+                  <w:r>
+                    <w:t xml:space="preserve">0.0013962</w:t>
+                  </w:r>
+                </w:p>
+              </w:tc>
+            </w:tr>
+            <w:tr>
+              <w:tc>
+                <w:tcPr/>
+                <w:p>
+                  <w:pPr>
+                    <w:pStyle w:val="Compact"/>
+                    <w:jc w:val="left"/>
+                    <w:jc w:val="center"/>
+                  </w:pPr>
+                  <w:r>
+                    <w:t xml:space="preserve">Weight</w:t>
+                  </w:r>
+                </w:p>
+              </w:tc>
+              <w:tc>
+                <w:tcPr/>
+                <w:p>
+                  <w:pPr>
+                    <w:pStyle w:val="Compact"/>
+                    <w:jc w:val="right"/>
+                    <w:jc w:val="center"/>
+                  </w:pPr>
+                  <w:r>
+                    <w:t xml:space="preserve">0.2623972</w:t>
+                  </w:r>
+                </w:p>
+              </w:tc>
+              <w:tc>
+                <w:tcPr/>
+                <w:p>
+                  <w:pPr>
+                    <w:pStyle w:val="Compact"/>
+                    <w:jc w:val="right"/>
+                    <w:jc w:val="center"/>
+                  </w:pPr>
+                  <w:r>
+                    <w:t xml:space="preserve">0.3512436</w:t>
+                  </w:r>
+                </w:p>
+              </w:tc>
+              <w:tc>
+                <w:tcPr/>
+                <w:p>
+                  <w:pPr>
+                    <w:pStyle w:val="Compact"/>
+                    <w:jc w:val="right"/>
+                    <w:jc w:val="center"/>
+                  </w:pPr>
+                  <w:r>
+                    <w:t xml:space="preserve">0.7470519</w:t>
+                  </w:r>
+                </w:p>
+              </w:tc>
+              <w:tc>
+                <w:tcPr/>
+                <w:p>
+                  <w:pPr>
+                    <w:pStyle w:val="Compact"/>
+                    <w:jc w:val="right"/>
+                    <w:jc w:val="center"/>
+                  </w:pPr>
+                  <w:r>
+                    <w:t xml:space="preserve">0.4886517</w:t>
+                  </w:r>
+                </w:p>
+              </w:tc>
+            </w:tr>
+            <w:tr>
+              <w:tc>
+                <w:tcPr/>
+                <w:p>
+                  <w:pPr>
+                    <w:pStyle w:val="Compact"/>
+                    <w:jc w:val="left"/>
+                    <w:jc w:val="center"/>
+                  </w:pPr>
+                  <w:r>
+                    <w:t xml:space="preserve">GenderM</w:t>
+                  </w:r>
+                </w:p>
+              </w:tc>
+              <w:tc>
+                <w:tcPr/>
+                <w:p>
+                  <w:pPr>
+                    <w:pStyle w:val="Compact"/>
+                    <w:jc w:val="right"/>
+                    <w:jc w:val="center"/>
+                  </w:pPr>
+                  <w:r>
+                    <w:t xml:space="preserve">-2.1244913</w:t>
+                  </w:r>
+                </w:p>
+              </w:tc>
+              <w:tc>
+                <w:tcPr/>
+                <w:p>
+                  <w:pPr>
+                    <w:pStyle w:val="Compact"/>
+                    <w:jc w:val="right"/>
+                    <w:jc w:val="center"/>
+                  </w:pPr>
+                  <w:r>
+                    <w:t xml:space="preserve">15.5488953</w:t>
+                  </w:r>
+                </w:p>
+              </w:tc>
+              <w:tc>
+                <w:tcPr/>
+                <w:p>
+                  <w:pPr>
+                    <w:pStyle w:val="Compact"/>
+                    <w:jc w:val="right"/>
+                    <w:jc w:val="center"/>
+                  </w:pPr>
+                  <w:r>
+                    <w:t xml:space="preserve">-0.1366329</w:t>
+                  </w:r>
+                </w:p>
+              </w:tc>
+              <w:tc>
+                <w:tcPr/>
+                <w:p>
+                  <w:pPr>
+                    <w:pStyle w:val="Compact"/>
+                    <w:jc w:val="right"/>
+                    <w:jc w:val="center"/>
+                  </w:pPr>
+                  <w:r>
+                    <w:t xml:space="preserve">0.8966520</w:t>
+                  </w:r>
+                </w:p>
+              </w:tc>
+            </w:tr>
+            <w:tr>
+              <w:tc>
+                <w:tcPr/>
+                <w:p>
+                  <w:pPr>
+                    <w:pStyle w:val="Compact"/>
+                    <w:jc w:val="left"/>
+                    <w:jc w:val="center"/>
+                  </w:pPr>
+                  <w:r>
+                    <w:t xml:space="preserve">GenderO</w:t>
+                  </w:r>
+                </w:p>
+              </w:tc>
+              <w:tc>
+                <w:tcPr/>
+                <w:p>
+                  <w:pPr>
+                    <w:pStyle w:val="Compact"/>
+                    <w:jc w:val="right"/>
+                    <w:jc w:val="center"/>
+                  </w:pPr>
+                  <w:r>
+                    <w:t xml:space="preserve">-4.7644739</w:t>
+                  </w:r>
+                </w:p>
+              </w:tc>
+              <w:tc>
+                <w:tcPr/>
+                <w:p>
+                  <w:pPr>
+                    <w:pStyle w:val="Compact"/>
+                    <w:jc w:val="right"/>
+                    <w:jc w:val="center"/>
+                  </w:pPr>
+                  <w:r>
+                    <w:t xml:space="preserve">19.0114155</w:t>
+                  </w:r>
+                </w:p>
+              </w:tc>
+              <w:tc>
+                <w:tcPr/>
+                <w:p>
+                  <w:pPr>
+                    <w:pStyle w:val="Compact"/>
+                    <w:jc w:val="right"/>
+                    <w:jc w:val="center"/>
+                  </w:pPr>
+                  <w:r>
+                    <w:t xml:space="preserve">-0.2506112</w:t>
+                  </w:r>
+                </w:p>
+              </w:tc>
+              <w:tc>
+                <w:tcPr/>
+                <w:p>
+                  <w:pPr>
+                    <w:pStyle w:val="Compact"/>
+                    <w:jc w:val="right"/>
+                    <w:jc w:val="center"/>
+                  </w:pPr>
+                  <w:r>
+                    <w:t xml:space="preserve">0.8120871</w:t>
+                  </w:r>
+                </w:p>
+              </w:tc>
+            </w:tr>
+          </w:tbl>
+          <w:bookmarkEnd w:id="70"/>
           <w:p/>
         </w:tc>
       </w:tr>
@@ -4593,9 +6660,9 @@
         <w:br w:type="page"/>
       </w:r>
     </w:p>
-    <w:bookmarkEnd w:id="54"/>
-    <w:bookmarkEnd w:id="55"/>
-    <w:bookmarkStart w:id="60" w:name="discussion"/>
+    <w:bookmarkEnd w:id="71"/>
+    <w:bookmarkEnd w:id="72"/>
+    <w:bookmarkStart w:id="77" w:name="discussion"/>
     <w:p>
       <w:pPr>
         <w:pStyle w:val="Heading1"/>
@@ -4604,7 +6671,7 @@
         <w:t xml:space="preserve">5. Discussion</w:t>
       </w:r>
     </w:p>
-    <w:bookmarkStart w:id="56" w:name="summary-and-interpretation"/>
+    <w:bookmarkStart w:id="73" w:name="summary-and-interpretation"/>
     <w:p>
       <w:pPr>
         <w:pStyle w:val="Heading2"/>
@@ -4625,8 +6692,8 @@
         <w:t xml:space="preserve">Summarize what you did, what you found and what it means.</w:t>
       </w:r>
     </w:p>
-    <w:bookmarkEnd w:id="56"/>
-    <w:bookmarkStart w:id="57" w:name="strengths-and-limitations"/>
+    <w:bookmarkEnd w:id="73"/>
+    <w:bookmarkStart w:id="74" w:name="strengths-and-limitations"/>
     <w:p>
       <w:pPr>
         <w:pStyle w:val="Heading2"/>
@@ -4647,8 +6714,8 @@
         <w:t xml:space="preserve">Discuss what you perceive as strengths and limitations of your analysis.</w:t>
       </w:r>
     </w:p>
-    <w:bookmarkEnd w:id="57"/>
-    <w:bookmarkStart w:id="59" w:name="conclusions"/>
+    <w:bookmarkEnd w:id="74"/>
+    <w:bookmarkStart w:id="76" w:name="conclusions"/>
     <w:p>
       <w:pPr>
         <w:pStyle w:val="Heading2"/>
@@ -4737,7 +6804,7 @@
       <w:r>
         <w:t xml:space="preserve"> </w:t>
       </w:r>
-      <w:hyperlink r:id="rId58">
+      <w:hyperlink r:id="rId75">
         <w:r>
           <w:rPr>
             <w:rStyle w:val="Hyperlink"/>
@@ -4766,9 +6833,9 @@
         <w:br w:type="page"/>
       </w:r>
     </w:p>
-    <w:bookmarkEnd w:id="59"/>
-    <w:bookmarkEnd w:id="60"/>
-    <w:bookmarkStart w:id="85" w:name="references"/>
+    <w:bookmarkEnd w:id="76"/>
+    <w:bookmarkEnd w:id="77"/>
+    <w:bookmarkStart w:id="102" w:name="references"/>
     <w:p>
       <w:pPr>
         <w:pStyle w:val="Heading1"/>
@@ -4777,8 +6844,8 @@
         <w:t xml:space="preserve">6. References</w:t>
       </w:r>
     </w:p>
-    <w:bookmarkStart w:id="84" w:name="refs"/>
-    <w:bookmarkStart w:id="62" w:name="ref-Monk2022"/>
+    <w:bookmarkStart w:id="101" w:name="refs"/>
+    <w:bookmarkStart w:id="79" w:name="ref-Monk2022"/>
     <w:p>
       <w:pPr>
         <w:pStyle w:val="Bibliography"/>
@@ -4811,7 +6878,7 @@
       <w:r>
         <w:t xml:space="preserve">[electronic article]. 2022;164(2):325–332. (</w:t>
       </w:r>
-      <w:hyperlink r:id="rId61">
+      <w:hyperlink r:id="rId78">
         <w:r>
           <w:rPr>
             <w:rStyle w:val="Hyperlink"/>
@@ -4823,8 +6890,8 @@
         <w:t xml:space="preserve">)</w:t>
       </w:r>
     </w:p>
-    <w:bookmarkEnd w:id="62"/>
-    <w:bookmarkStart w:id="64" w:name="ref-MORICE20161094"/>
+    <w:bookmarkEnd w:id="79"/>
+    <w:bookmarkStart w:id="81" w:name="ref-MORICE20161094"/>
     <w:p>
       <w:pPr>
         <w:pStyle w:val="Bibliography"/>
@@ -4857,7 +6924,7 @@
       <w:r>
         <w:t xml:space="preserve">[electronic article]. 2016;387(10023):1094–1108. (</w:t>
       </w:r>
-      <w:hyperlink r:id="rId63">
+      <w:hyperlink r:id="rId80">
         <w:r>
           <w:rPr>
             <w:rStyle w:val="Hyperlink"/>
@@ -4869,8 +6936,8 @@
         <w:t xml:space="preserve">)</w:t>
       </w:r>
     </w:p>
-    <w:bookmarkEnd w:id="64"/>
-    <w:bookmarkStart w:id="66" w:name="ref-Galaal14"/>
+    <w:bookmarkEnd w:id="81"/>
+    <w:bookmarkStart w:id="83" w:name="ref-Galaal14"/>
     <w:p>
       <w:pPr>
         <w:pStyle w:val="Bibliography"/>
@@ -4903,7 +6970,7 @@
       <w:r>
         <w:t xml:space="preserve">[electronic article]. 2014;(5). (</w:t>
       </w:r>
-      <w:hyperlink r:id="rId65">
+      <w:hyperlink r:id="rId82">
         <w:r>
           <w:rPr>
             <w:rStyle w:val="Hyperlink"/>
@@ -4915,8 +6982,8 @@
         <w:t xml:space="preserve">)</w:t>
       </w:r>
     </w:p>
-    <w:bookmarkEnd w:id="66"/>
-    <w:bookmarkStart w:id="68" w:name="ref-Guo2020"/>
+    <w:bookmarkEnd w:id="83"/>
+    <w:bookmarkStart w:id="85" w:name="ref-Guo2020"/>
     <w:p>
       <w:pPr>
         <w:pStyle w:val="Bibliography"/>
@@ -4949,7 +7016,7 @@
       <w:r>
         <w:t xml:space="preserve">[electronic article]. 2020;19:1533033820945784. (</w:t>
       </w:r>
-      <w:hyperlink r:id="rId67">
+      <w:hyperlink r:id="rId84">
         <w:r>
           <w:rPr>
             <w:rStyle w:val="Hyperlink"/>
@@ -4967,8 +7034,8 @@
         <w:t xml:space="preserve">)</w:t>
       </w:r>
     </w:p>
-    <w:bookmarkEnd w:id="68"/>
-    <w:bookmarkStart w:id="70" w:name="ref-Carvalho2020"/>
+    <w:bookmarkEnd w:id="85"/>
+    <w:bookmarkStart w:id="87" w:name="ref-Carvalho2020"/>
     <w:p>
       <w:pPr>
         <w:pStyle w:val="Bibliography"/>
@@ -5001,7 +7068,7 @@
       <w:r>
         <w:t xml:space="preserve">[electronic article]. 2020;13(3):1067–1074. (</w:t>
       </w:r>
-      <w:hyperlink r:id="rId69">
+      <w:hyperlink r:id="rId86">
         <w:r>
           <w:rPr>
             <w:rStyle w:val="Hyperlink"/>
@@ -5013,8 +7080,8 @@
         <w:t xml:space="preserve">)</w:t>
       </w:r>
     </w:p>
-    <w:bookmarkEnd w:id="70"/>
-    <w:bookmarkStart w:id="72" w:name="ref-DeNardo2023"/>
+    <w:bookmarkEnd w:id="87"/>
+    <w:bookmarkStart w:id="89" w:name="ref-DeNardo2023"/>
     <w:p>
       <w:pPr>
         <w:pStyle w:val="Bibliography"/>
@@ -5059,7 +7126,7 @@
       <w:r>
         <w:t xml:space="preserve">[electronic article]. 2023;54(1). (</w:t>
       </w:r>
-      <w:hyperlink r:id="rId71">
+      <w:hyperlink r:id="rId88">
         <w:r>
           <w:rPr>
             <w:rStyle w:val="Hyperlink"/>
@@ -5071,8 +7138,8 @@
         <w:t xml:space="preserve">)</w:t>
       </w:r>
     </w:p>
-    <w:bookmarkEnd w:id="72"/>
-    <w:bookmarkStart w:id="74" w:name="ref-Mao2020"/>
+    <w:bookmarkEnd w:id="89"/>
+    <w:bookmarkStart w:id="91" w:name="ref-Mao2020"/>
     <w:p>
       <w:pPr>
         <w:pStyle w:val="Bibliography"/>
@@ -5105,7 +7172,7 @@
       <w:r>
         <w:t xml:space="preserve">[electronic article]. 2020;16(10):525–540. (</w:t>
       </w:r>
-      <w:hyperlink r:id="rId73">
+      <w:hyperlink r:id="rId90">
         <w:r>
           <w:rPr>
             <w:rStyle w:val="Hyperlink"/>
@@ -5117,8 +7184,8 @@
         <w:t xml:space="preserve">)</w:t>
       </w:r>
     </w:p>
-    <w:bookmarkEnd w:id="74"/>
-    <w:bookmarkStart w:id="76" w:name="ref-Ballon1979"/>
+    <w:bookmarkEnd w:id="91"/>
+    <w:bookmarkStart w:id="93" w:name="ref-Ballon1979"/>
     <w:p>
       <w:pPr>
         <w:pStyle w:val="Bibliography"/>
@@ -5151,7 +7218,7 @@
       <w:r>
         <w:t xml:space="preserve">[electronic article]. 1979;7(1):56–65. (</w:t>
       </w:r>
-      <w:hyperlink r:id="rId75">
+      <w:hyperlink r:id="rId92">
         <w:r>
           <w:rPr>
             <w:rStyle w:val="Hyperlink"/>
@@ -5163,8 +7230,8 @@
         <w:t xml:space="preserve">)</w:t>
       </w:r>
     </w:p>
-    <w:bookmarkEnd w:id="76"/>
-    <w:bookmarkStart w:id="77" w:name="ref-Jamil2025"/>
+    <w:bookmarkEnd w:id="93"/>
+    <w:bookmarkStart w:id="94" w:name="ref-Jamil2025"/>
     <w:p>
       <w:pPr>
         <w:pStyle w:val="Bibliography"/>
@@ -5195,8 +7262,8 @@
         <w:t xml:space="preserve">. Treasure Island (FL): StatPearls Publishing; 2025</w:t>
       </w:r>
     </w:p>
-    <w:bookmarkEnd w:id="77"/>
-    <w:bookmarkStart w:id="79" w:name="ref-leek2015"/>
+    <w:bookmarkEnd w:id="94"/>
+    <w:bookmarkStart w:id="96" w:name="ref-leek2015"/>
     <w:p>
       <w:pPr>
         <w:pStyle w:val="Bibliography"/>
@@ -5216,7 +7283,7 @@
       <w:r>
         <w:t xml:space="preserve"> </w:t>
       </w:r>
-      <w:hyperlink r:id="rId78">
+      <w:hyperlink r:id="rId95">
         <w:r>
           <w:rPr>
             <w:rStyle w:val="Hyperlink"/>
@@ -5265,8 +7332,8 @@
         <w:t xml:space="preserve"> </w:t>
       </w:r>
     </w:p>
-    <w:bookmarkEnd w:id="79"/>
-    <w:bookmarkStart w:id="81" w:name="ref-mckay2020"/>
+    <w:bookmarkEnd w:id="96"/>
+    <w:bookmarkStart w:id="98" w:name="ref-mckay2020"/>
     <w:p>
       <w:pPr>
         <w:pStyle w:val="Bibliography"/>
@@ -5286,7 +7353,7 @@
       <w:r>
         <w:t xml:space="preserve"> </w:t>
       </w:r>
-      <w:hyperlink r:id="rId80">
+      <w:hyperlink r:id="rId97">
         <w:r>
           <w:rPr>
             <w:rStyle w:val="Hyperlink"/>
@@ -5401,8 +7468,8 @@
         <w:t xml:space="preserve"> </w:t>
       </w:r>
     </w:p>
-    <w:bookmarkEnd w:id="81"/>
-    <w:bookmarkStart w:id="83" w:name="ref-mckay2020a"/>
+    <w:bookmarkEnd w:id="98"/>
+    <w:bookmarkStart w:id="100" w:name="ref-mckay2020a"/>
     <w:p>
       <w:pPr>
         <w:pStyle w:val="Bibliography"/>
@@ -5422,7 +7489,7 @@
       <w:r>
         <w:t xml:space="preserve"> </w:t>
       </w:r>
-      <w:hyperlink r:id="rId82">
+      <w:hyperlink r:id="rId99">
         <w:r>
           <w:rPr>
             <w:rStyle w:val="Hyperlink"/>
@@ -5447,9 +7514,9 @@
         <w:t xml:space="preserve"> </w:t>
       </w:r>
     </w:p>
-    <w:bookmarkEnd w:id="83"/>
-    <w:bookmarkEnd w:id="84"/>
-    <w:bookmarkEnd w:id="85"/>
+    <w:bookmarkEnd w:id="100"/>
+    <w:bookmarkEnd w:id="101"/>
+    <w:bookmarkEnd w:id="102"/>
     <w:sectPr/>
   </w:body>
 </w:document>

</xml_diff>